<commit_message>
Adicionado o capitulo 3 Metodologia
</commit_message>
<xml_diff>
--- a/INTRODUÇÃO e ref teorico v2.docx
+++ b/INTRODUÇÃO e ref teorico v2.docx
@@ -5261,7 +5261,25 @@
           <w:sz w:val="24"/>
           <w:szCs w:val="24"/>
         </w:rPr>
-        <w:t xml:space="preserve">Um exemplo prático de simulação que está no mercado há algum tempo é o Virtual Lab, ele possui vários recursos de um laboratório físico, porém está tudo virtualizado, como representa a </w:t>
+        <w:t xml:space="preserve">Um exemplo prático de simulação que está no mercado há algum tempo é o Virtual </w:t>
+      </w:r>
+      <w:proofErr w:type="spellStart"/>
+      <w:r>
+        <w:rPr>
+          <w:rFonts w:ascii="Arial" w:eastAsia="Arial" w:hAnsi="Arial" w:cs="Arial"/>
+          <w:sz w:val="24"/>
+          <w:szCs w:val="24"/>
+        </w:rPr>
+        <w:t>Lab</w:t>
+      </w:r>
+      <w:proofErr w:type="spellEnd"/>
+      <w:r>
+        <w:rPr>
+          <w:rFonts w:ascii="Arial" w:eastAsia="Arial" w:hAnsi="Arial" w:cs="Arial"/>
+          <w:sz w:val="24"/>
+          <w:szCs w:val="24"/>
+        </w:rPr>
+        <w:t xml:space="preserve">, ele possui vários recursos de um laboratório físico, porém está tudo virtualizado, como representa a </w:t>
       </w:r>
       <w:hyperlink w:anchor="_bookmark16" w:history="1">
         <w:r>
@@ -5528,8 +5546,17 @@
           <w:sz w:val="20"/>
         </w:rPr>
         <w:lastRenderedPageBreak/>
-        <w:t>Figura 1 – Virtual Lab</w:t>
-      </w:r>
+        <w:t xml:space="preserve">Figura 1 – Virtual </w:t>
+      </w:r>
+      <w:proofErr w:type="spellStart"/>
+      <w:r>
+        <w:rPr>
+          <w:rFonts w:ascii="Arial" w:eastAsia="Arial" w:hAnsi="Arial" w:cs="Arial"/>
+          <w:sz w:val="20"/>
+        </w:rPr>
+        <w:t>Lab</w:t>
+      </w:r>
+      <w:proofErr w:type="spellEnd"/>
     </w:p>
     <w:p>
       <w:pPr>
@@ -6590,7 +6617,61 @@
           <w:sz w:val="24"/>
           <w:szCs w:val="24"/>
         </w:rPr>
-        <w:t xml:space="preserve">de software desse tipo é o Scratch, um projeto do Massachusetts Institute of </w:t>
+        <w:t xml:space="preserve">de software desse tipo é o </w:t>
+      </w:r>
+      <w:proofErr w:type="spellStart"/>
+      <w:r>
+        <w:rPr>
+          <w:rFonts w:ascii="Arial" w:eastAsia="Arial" w:hAnsi="Arial" w:cs="Arial"/>
+          <w:sz w:val="24"/>
+          <w:szCs w:val="24"/>
+        </w:rPr>
+        <w:t>Scratch</w:t>
+      </w:r>
+      <w:proofErr w:type="spellEnd"/>
+      <w:r>
+        <w:rPr>
+          <w:rFonts w:ascii="Arial" w:eastAsia="Arial" w:hAnsi="Arial" w:cs="Arial"/>
+          <w:sz w:val="24"/>
+          <w:szCs w:val="24"/>
+        </w:rPr>
+        <w:t xml:space="preserve">, um projeto do Massachusetts </w:t>
+      </w:r>
+      <w:proofErr w:type="spellStart"/>
+      <w:r>
+        <w:rPr>
+          <w:rFonts w:ascii="Arial" w:eastAsia="Arial" w:hAnsi="Arial" w:cs="Arial"/>
+          <w:sz w:val="24"/>
+          <w:szCs w:val="24"/>
+        </w:rPr>
+        <w:t>Institute</w:t>
+      </w:r>
+      <w:proofErr w:type="spellEnd"/>
+      <w:r>
+        <w:rPr>
+          <w:rFonts w:ascii="Arial" w:eastAsia="Arial" w:hAnsi="Arial" w:cs="Arial"/>
+          <w:sz w:val="24"/>
+          <w:szCs w:val="24"/>
+        </w:rPr>
+        <w:t xml:space="preserve"> </w:t>
+      </w:r>
+      <w:proofErr w:type="spellStart"/>
+      <w:r>
+        <w:rPr>
+          <w:rFonts w:ascii="Arial" w:eastAsia="Arial" w:hAnsi="Arial" w:cs="Arial"/>
+          <w:sz w:val="24"/>
+          <w:szCs w:val="24"/>
+        </w:rPr>
+        <w:t>of</w:t>
+      </w:r>
+      <w:proofErr w:type="spellEnd"/>
+      <w:r>
+        <w:rPr>
+          <w:rFonts w:ascii="Arial" w:eastAsia="Arial" w:hAnsi="Arial" w:cs="Arial"/>
+          <w:sz w:val="24"/>
+          <w:szCs w:val="24"/>
+        </w:rPr>
+        <w:t xml:space="preserve"> </w:t>
       </w:r>
       <w:r>
         <w:rPr>
@@ -6909,6 +6990,7 @@
         </w:rPr>
         <w:t xml:space="preserve"> </w:t>
       </w:r>
+      <w:proofErr w:type="spellStart"/>
       <w:r>
         <w:rPr>
           <w:rFonts w:ascii="Arial" w:eastAsia="Arial" w:hAnsi="Arial" w:cs="Arial"/>
@@ -6917,6 +6999,7 @@
         </w:rPr>
         <w:t>Scratch</w:t>
       </w:r>
+      <w:proofErr w:type="spellEnd"/>
       <w:r>
         <w:rPr>
           <w:rFonts w:ascii="Arial" w:eastAsia="Arial" w:hAnsi="Arial" w:cs="Arial"/>
@@ -7267,6 +7350,7 @@
           <w:id w:val="166921342"/>
           <w:citation/>
         </w:sdtPr>
+        <w:sdtEndPr/>
         <w:sdtContent>
           <w:r>
             <w:rPr>
@@ -10003,8 +10087,6 @@
         </w:rPr>
         <w:t>de</w:t>
       </w:r>
-      <w:bookmarkStart w:id="34" w:name="_GoBack"/>
-      <w:bookmarkEnd w:id="34"/>
       <w:r>
         <w:rPr>
           <w:rFonts w:ascii="Arial" w:eastAsia="Arial" w:hAnsi="Arial" w:cs="Arial"/>
@@ -10555,7 +10637,23 @@
           <w:rFonts w:ascii="Arial" w:eastAsia="Arial" w:hAnsi="Arial" w:cs="Arial"/>
           <w:sz w:val="24"/>
         </w:rPr>
-        <w:t xml:space="preserve"> que denomina arquivos maliciosos, nocivos ao sistema. No ano de 1986 dois irmãos paquistaneses desenvolveram um vírus chamado Brain, que tinha como objetivo detectar o uso não autorizado de um </w:t>
+        <w:t xml:space="preserve"> que denomina arquivos maliciosos, nocivos ao sistema. No ano de 1986 dois irmãos paquistaneses desenvolveram um vírus chamado </w:t>
+      </w:r>
+      <w:proofErr w:type="spellStart"/>
+      <w:r>
+        <w:rPr>
+          <w:rFonts w:ascii="Arial" w:eastAsia="Arial" w:hAnsi="Arial" w:cs="Arial"/>
+          <w:sz w:val="24"/>
+        </w:rPr>
+        <w:t>Brain</w:t>
+      </w:r>
+      <w:proofErr w:type="spellEnd"/>
+      <w:r>
+        <w:rPr>
+          <w:rFonts w:ascii="Arial" w:eastAsia="Arial" w:hAnsi="Arial" w:cs="Arial"/>
+          <w:sz w:val="24"/>
+        </w:rPr>
+        <w:t xml:space="preserve">, que tinha como objetivo detectar o uso não autorizado de um </w:t>
       </w:r>
       <w:r>
         <w:rPr>
@@ -10570,14 +10668,30 @@
           <w:rFonts w:ascii="Arial" w:eastAsia="Arial" w:hAnsi="Arial" w:cs="Arial"/>
           <w:sz w:val="24"/>
         </w:rPr>
-        <w:t xml:space="preserve"> médico para monitoramento de informações cardíacas, porém o código sofreu modificações e se espalhava por disquetes infectados, ele causava lentidão nas operações do sistema e ocupava vários kilobytes da memória dos computadores. Em 1988 foi criado, na Indonésia, o primeiro antivírus para computador, que se preocupava principalmente com o Brai</w:t>
-      </w:r>
-      <w:r>
-        <w:rPr>
-          <w:rFonts w:ascii="Arial" w:eastAsia="Arial" w:hAnsi="Arial" w:cs="Arial"/>
-          <w:sz w:val="24"/>
-        </w:rPr>
-        <w:t xml:space="preserve">n. Relatos mostram que em 2004 surgiram os primeiros vírus para celular, eram transmitidos por Bluetooth e descarregava rapidamente a bateria do celular </w:t>
+        <w:t xml:space="preserve"> médico para monitoramento de informações cardíacas, porém o código sofreu modificações e se espalhava por disquetes infectados, ele causava lentidão nas operações do sistema e ocupava vários kilobytes da memória dos computadores. Em 1988 foi criado, na Indonésia, o primeiro antivírus para computador, que se preocupava principalmente com o </w:t>
+      </w:r>
+      <w:proofErr w:type="spellStart"/>
+      <w:r>
+        <w:rPr>
+          <w:rFonts w:ascii="Arial" w:eastAsia="Arial" w:hAnsi="Arial" w:cs="Arial"/>
+          <w:sz w:val="24"/>
+        </w:rPr>
+        <w:t>Brai</w:t>
+      </w:r>
+      <w:r>
+        <w:rPr>
+          <w:rFonts w:ascii="Arial" w:eastAsia="Arial" w:hAnsi="Arial" w:cs="Arial"/>
+          <w:sz w:val="24"/>
+        </w:rPr>
+        <w:t>n</w:t>
+      </w:r>
+      <w:proofErr w:type="spellEnd"/>
+      <w:r>
+        <w:rPr>
+          <w:rFonts w:ascii="Arial" w:eastAsia="Arial" w:hAnsi="Arial" w:cs="Arial"/>
+          <w:sz w:val="24"/>
+        </w:rPr>
+        <w:t xml:space="preserve">. Relatos mostram que em 2004 surgiram os primeiros vírus para celular, eram transmitidos por Bluetooth e descarregava rapidamente a bateria do celular </w:t>
       </w:r>
       <w:r>
         <w:rPr>
@@ -10647,28 +10761,7 @@
           <w:rFonts w:ascii="Arial" w:eastAsia="Arial" w:hAnsi="Arial" w:cs="Arial"/>
           <w:sz w:val="24"/>
         </w:rPr>
-        <w:t>(WENDT; JORGE, 2013, p.</w:t>
-      </w:r>
-      <w:r>
-        <w:rPr>
-          <w:rFonts w:ascii="Arial" w:eastAsia="Arial" w:hAnsi="Arial" w:cs="Arial"/>
-          <w:sz w:val="24"/>
-        </w:rPr>
-        <w:t>18</w:t>
-      </w:r>
-      <w:r>
-        <w:rPr>
-          <w:rFonts w:ascii="Arial" w:eastAsia="Arial" w:hAnsi="Arial" w:cs="Arial"/>
-          <w:sz w:val="24"/>
-        </w:rPr>
-        <w:t>)</w:t>
-      </w:r>
-      <w:r>
-        <w:rPr>
-          <w:rFonts w:ascii="Arial" w:eastAsia="Arial" w:hAnsi="Arial" w:cs="Arial"/>
-          <w:sz w:val="24"/>
-        </w:rPr>
-        <w:t>”</w:t>
+        <w:t>(WENDT; JORGE, 2013, p.18)”</w:t>
       </w:r>
       <w:r>
         <w:rPr>
@@ -10703,7 +10796,23 @@
           <w:rFonts w:ascii="Arial" w:eastAsia="Arial" w:hAnsi="Arial" w:cs="Arial"/>
           <w:sz w:val="24"/>
         </w:rPr>
-        <w:t>, que são aqueles que podem ser praticados com ou sem o auxílio de um computador e os crimes exclusivamente cibernéticos são caracterizados por somente serem praticados a partir de um computador ou outros recursos que permitem o acesso a internet. O Quadro 2 expõe alguns exemplos desses crimes.</w:t>
+        <w:t xml:space="preserve">, que são aqueles que podem ser praticados com ou sem o auxílio de um computador e os crimes exclusivamente cibernéticos são caracterizados por somente serem praticados a partir de um computador ou outros recursos que permitem o acesso </w:t>
+      </w:r>
+      <w:proofErr w:type="spellStart"/>
+      <w:r>
+        <w:rPr>
+          <w:rFonts w:ascii="Arial" w:eastAsia="Arial" w:hAnsi="Arial" w:cs="Arial"/>
+          <w:sz w:val="24"/>
+        </w:rPr>
+        <w:t>a</w:t>
+      </w:r>
+      <w:proofErr w:type="spellEnd"/>
+      <w:r>
+        <w:rPr>
+          <w:rFonts w:ascii="Arial" w:eastAsia="Arial" w:hAnsi="Arial" w:cs="Arial"/>
+          <w:sz w:val="24"/>
+        </w:rPr>
+        <w:t xml:space="preserve"> internet. O Quadro 2 expõe alguns exemplos desses crimes.</w:t>
       </w:r>
     </w:p>
     <w:p>
@@ -11208,13 +11317,41 @@
         <w:lastRenderedPageBreak/>
         <w:t xml:space="preserve">Esses exemplos são de crimes que já possuem legislação no Brasil, algumas outras ações prejudiciais como a invasão de computador sem o fim de obter, adulterar ou excluir dados e informações e a difusão de </w:t>
       </w:r>
+      <w:proofErr w:type="spellStart"/>
       <w:r>
         <w:rPr>
           <w:rFonts w:ascii="Arial" w:eastAsia="Arial" w:hAnsi="Arial" w:cs="Arial"/>
           <w:i/>
           <w:sz w:val="24"/>
         </w:rPr>
-        <w:t xml:space="preserve">phishing scam </w:t>
+        <w:t>phishing</w:t>
+      </w:r>
+      <w:proofErr w:type="spellEnd"/>
+      <w:r>
+        <w:rPr>
+          <w:rFonts w:ascii="Arial" w:eastAsia="Arial" w:hAnsi="Arial" w:cs="Arial"/>
+          <w:i/>
+          <w:sz w:val="24"/>
+        </w:rPr>
+        <w:t xml:space="preserve"> </w:t>
+      </w:r>
+      <w:proofErr w:type="spellStart"/>
+      <w:r>
+        <w:rPr>
+          <w:rFonts w:ascii="Arial" w:eastAsia="Arial" w:hAnsi="Arial" w:cs="Arial"/>
+          <w:i/>
+          <w:sz w:val="24"/>
+        </w:rPr>
+        <w:t>scam</w:t>
+      </w:r>
+      <w:proofErr w:type="spellEnd"/>
+      <w:r>
+        <w:rPr>
+          <w:rFonts w:ascii="Arial" w:eastAsia="Arial" w:hAnsi="Arial" w:cs="Arial"/>
+          <w:i/>
+          <w:sz w:val="24"/>
+        </w:rPr>
+        <w:t xml:space="preserve"> </w:t>
       </w:r>
       <w:r>
         <w:rPr>
@@ -11549,6 +11686,224 @@
       </w:r>
     </w:p>
     <w:p/>
+    <w:p>
+      <w:pPr>
+        <w:pStyle w:val="PargrafodaLista"/>
+        <w:numPr>
+          <w:ilvl w:val="0"/>
+          <w:numId w:val="1"/>
+        </w:numPr>
+        <w:spacing w:line="360" w:lineRule="auto"/>
+        <w:jc w:val="both"/>
+        <w:rPr>
+          <w:rFonts w:ascii="Arial" w:hAnsi="Arial" w:cs="Arial"/>
+          <w:b/>
+          <w:sz w:val="24"/>
+        </w:rPr>
+      </w:pPr>
+      <w:r>
+        <w:rPr>
+          <w:rFonts w:ascii="Arial" w:hAnsi="Arial" w:cs="Arial"/>
+          <w:b/>
+          <w:sz w:val="24"/>
+        </w:rPr>
+        <w:lastRenderedPageBreak/>
+        <w:t>METODOLOGIA DE PESQUISA DO TEMA DO TRABALHO</w:t>
+      </w:r>
+    </w:p>
+    <w:p>
+      <w:pPr>
+        <w:pStyle w:val="PargrafodaLista"/>
+        <w:numPr>
+          <w:ilvl w:val="1"/>
+          <w:numId w:val="1"/>
+        </w:numPr>
+        <w:spacing w:line="360" w:lineRule="auto"/>
+        <w:jc w:val="both"/>
+        <w:rPr>
+          <w:rFonts w:ascii="Arial" w:hAnsi="Arial" w:cs="Arial"/>
+          <w:sz w:val="24"/>
+        </w:rPr>
+      </w:pPr>
+      <w:r>
+        <w:rPr>
+          <w:rFonts w:ascii="Arial" w:hAnsi="Arial" w:cs="Arial"/>
+          <w:sz w:val="24"/>
+        </w:rPr>
+        <w:t>PESQUISA BIBLIOGRÁFICA</w:t>
+      </w:r>
+    </w:p>
+    <w:p>
+      <w:pPr>
+        <w:spacing w:line="360" w:lineRule="auto"/>
+        <w:ind w:left="100" w:firstLine="572"/>
+        <w:jc w:val="both"/>
+        <w:rPr>
+          <w:rFonts w:ascii="Arial" w:hAnsi="Arial" w:cs="Arial"/>
+          <w:sz w:val="24"/>
+        </w:rPr>
+      </w:pPr>
+      <w:r>
+        <w:rPr>
+          <w:rFonts w:ascii="Arial" w:hAnsi="Arial" w:cs="Arial"/>
+          <w:sz w:val="24"/>
+        </w:rPr>
+        <w:t>Para (MARCONI; LAKATOS, 2009) “a pesquisa bibliográfica, [...] abrange toda bibliografia já tornada pública em relação ao tema de estudo, desde publicações avul</w:t>
+      </w:r>
+      <w:r>
+        <w:rPr>
+          <w:rFonts w:ascii="Arial" w:hAnsi="Arial" w:cs="Arial"/>
+          <w:sz w:val="24"/>
+        </w:rPr>
+        <w:t>sas, boletins, jornais, revistas, livros, pesquisas, monografias, teses, material cartográfico etc</w:t>
+      </w:r>
+      <w:r>
+        <w:rPr>
+          <w:rFonts w:ascii="Arial" w:hAnsi="Arial" w:cs="Arial"/>
+          <w:sz w:val="24"/>
+        </w:rPr>
+        <w:t>.</w:t>
+      </w:r>
+      <w:r>
+        <w:rPr>
+          <w:rFonts w:ascii="Arial" w:hAnsi="Arial" w:cs="Arial"/>
+          <w:sz w:val="24"/>
+        </w:rPr>
+        <w:t xml:space="preserve"> [...].</w:t>
+      </w:r>
+    </w:p>
+    <w:p>
+      <w:pPr>
+        <w:spacing w:line="360" w:lineRule="auto"/>
+        <w:ind w:left="100" w:firstLine="572"/>
+        <w:jc w:val="both"/>
+        <w:rPr>
+          <w:rFonts w:ascii="Arial" w:hAnsi="Arial" w:cs="Arial"/>
+          <w:sz w:val="24"/>
+        </w:rPr>
+      </w:pPr>
+      <w:r>
+        <w:rPr>
+          <w:rFonts w:ascii="Arial" w:hAnsi="Arial" w:cs="Arial"/>
+          <w:sz w:val="24"/>
+        </w:rPr>
+        <w:t>A finalidade da pesquisa bibliográfica é colocar o pesquisador em contato com o que já foi escrito, dito ou filmado sobre o assunto (MARCONI; LAKATOS, 2009).</w:t>
+      </w:r>
+    </w:p>
+    <w:p>
+      <w:pPr>
+        <w:spacing w:line="360" w:lineRule="auto"/>
+        <w:ind w:firstLine="708"/>
+        <w:jc w:val="both"/>
+        <w:rPr>
+          <w:rFonts w:ascii="Arial" w:hAnsi="Arial" w:cs="Arial"/>
+          <w:sz w:val="24"/>
+        </w:rPr>
+      </w:pPr>
+      <w:r>
+        <w:rPr>
+          <w:rFonts w:ascii="Arial" w:hAnsi="Arial" w:cs="Arial"/>
+          <w:sz w:val="24"/>
+        </w:rPr>
+        <w:t>Os tipos de fontes bibliográficas para esse trabalho foram</w:t>
+      </w:r>
+      <w:r>
+        <w:rPr>
+          <w:rFonts w:ascii="Arial" w:hAnsi="Arial" w:cs="Arial"/>
+          <w:sz w:val="24"/>
+        </w:rPr>
+        <w:t xml:space="preserve"> imprensa escrita, material cartográfico e publicações. Para imprensa escrita foram consultadas algumas notícias com dados e números relevantes para o trabalho, o material cartográfico foi utilizado </w:t>
+      </w:r>
+      <w:r>
+        <w:rPr>
+          <w:rFonts w:ascii="Arial" w:hAnsi="Arial" w:cs="Arial"/>
+          <w:sz w:val="24"/>
+        </w:rPr>
+        <w:t>com o mapa dos indicadores de denúncias de crimes virtuais (SAFERNET, 2016</w:t>
+      </w:r>
+      <w:r>
+        <w:rPr>
+          <w:rFonts w:ascii="Arial" w:hAnsi="Arial" w:cs="Arial"/>
+          <w:sz w:val="24"/>
+        </w:rPr>
+        <w:t xml:space="preserve">) e as publicações </w:t>
+      </w:r>
+      <w:r>
+        <w:rPr>
+          <w:rFonts w:ascii="Arial" w:hAnsi="Arial" w:cs="Arial"/>
+          <w:sz w:val="24"/>
+        </w:rPr>
+        <w:t>são artigos e livros consultados.</w:t>
+      </w:r>
+    </w:p>
+    <w:p>
+      <w:pPr>
+        <w:pStyle w:val="PargrafodaLista"/>
+        <w:numPr>
+          <w:ilvl w:val="1"/>
+          <w:numId w:val="1"/>
+        </w:numPr>
+        <w:spacing w:line="360" w:lineRule="auto"/>
+        <w:jc w:val="both"/>
+        <w:rPr>
+          <w:rFonts w:ascii="Arial" w:hAnsi="Arial" w:cs="Arial"/>
+          <w:sz w:val="24"/>
+        </w:rPr>
+      </w:pPr>
+      <w:r>
+        <w:rPr>
+          <w:rFonts w:ascii="Arial" w:hAnsi="Arial" w:cs="Arial"/>
+          <w:sz w:val="24"/>
+        </w:rPr>
+        <w:t>MÉTODO SURVEY</w:t>
+      </w:r>
+    </w:p>
+    <w:p>
+      <w:pPr>
+        <w:spacing w:line="360" w:lineRule="auto"/>
+        <w:ind w:left="100"/>
+        <w:jc w:val="both"/>
+        <w:rPr>
+          <w:rFonts w:ascii="Arial" w:hAnsi="Arial" w:cs="Arial"/>
+          <w:sz w:val="24"/>
+        </w:rPr>
+      </w:pPr>
+      <w:bookmarkStart w:id="34" w:name="_GoBack"/>
+      <w:bookmarkEnd w:id="34"/>
+    </w:p>
+    <w:p>
+      <w:pPr>
+        <w:spacing w:line="360" w:lineRule="auto"/>
+        <w:ind w:left="100"/>
+        <w:jc w:val="both"/>
+        <w:rPr>
+          <w:rFonts w:ascii="Arial" w:hAnsi="Arial" w:cs="Arial"/>
+          <w:sz w:val="24"/>
+        </w:rPr>
+      </w:pPr>
+    </w:p>
+    <w:p>
+      <w:pPr>
+        <w:pStyle w:val="PargrafodaLista"/>
+        <w:spacing w:line="360" w:lineRule="auto"/>
+        <w:ind w:left="672"/>
+        <w:jc w:val="both"/>
+        <w:rPr>
+          <w:rFonts w:ascii="Arial" w:hAnsi="Arial" w:cs="Arial"/>
+          <w:sz w:val="24"/>
+        </w:rPr>
+      </w:pPr>
+    </w:p>
+    <w:p>
+      <w:pPr>
+        <w:ind w:firstLine="708"/>
+        <w:jc w:val="both"/>
+        <w:rPr>
+          <w:rFonts w:ascii="Arial" w:hAnsi="Arial" w:cs="Arial"/>
+          <w:sz w:val="24"/>
+        </w:rPr>
+      </w:pPr>
+    </w:p>
     <w:sectPr>
       <w:headerReference w:type="default" r:id="rId14"/>
       <w:pgSz w:w="11906" w:h="16838"/>
@@ -11639,43 +11994,7 @@
         <w:rPr>
           <w:rFonts w:ascii="Arial" w:hAnsi="Arial" w:cs="Arial"/>
         </w:rPr>
-        <w:t>ndivíduo que se dedica, com intensidade incomum, a conhecer e modificar os aspectos mais internos de </w:t>
-      </w:r>
-      <w:r>
-        <w:rPr>
-          <w:rFonts w:ascii="Arial" w:hAnsi="Arial" w:cs="Arial"/>
-        </w:rPr>
-        <w:t>dispositivos</w:t>
-      </w:r>
-      <w:r>
-        <w:rPr>
-          <w:rFonts w:ascii="Arial" w:hAnsi="Arial" w:cs="Arial"/>
-        </w:rPr>
-        <w:t>, </w:t>
-      </w:r>
-      <w:r>
-        <w:rPr>
-          <w:rFonts w:ascii="Arial" w:hAnsi="Arial" w:cs="Arial"/>
-        </w:rPr>
-        <w:t>programas</w:t>
-      </w:r>
-      <w:r>
-        <w:rPr>
-          <w:rFonts w:ascii="Arial" w:hAnsi="Arial" w:cs="Arial"/>
-        </w:rPr>
-        <w:t> e </w:t>
-      </w:r>
-      <w:r>
-        <w:rPr>
-          <w:rFonts w:ascii="Arial" w:hAnsi="Arial" w:cs="Arial"/>
-        </w:rPr>
-        <w:t>redes de computadores</w:t>
-      </w:r>
-      <w:r>
-        <w:rPr>
-          <w:rFonts w:ascii="Arial" w:hAnsi="Arial" w:cs="Arial"/>
-        </w:rPr>
-        <w:t>. Graças a esses conhecimentos, um hacker frequentemente consegue obter soluções e efeitos extraordinários, que extrapolam os limites do funcionamento "normal" dos sistemas como previstos pelos seus criadores; incluindo, por exemplo, contornar as barreiras que supostamente deveriam impedir o controle de certos sistemas e acesso a certos dados.</w:t>
+        <w:t>ndivíduo que se dedica, com intensidade incomum, a conhecer e modificar os aspectos mais internos de dispositivos, programas e redes de computadores. Graças a esses conhecimentos, um hacker frequentemente consegue obter soluções e efeitos extraordinários, que extrapolam os limites do funcionamento "normal" dos sistemas como previstos pelos seus criadores; incluindo, por exemplo, contornar as barreiras que supostamente deveriam impedir o controle de certos sistemas e acesso a certos dados.</w:t>
       </w:r>
     </w:p>
   </w:footnote>
@@ -11707,12 +12026,21 @@
         </w:rPr>
         <w:t>em inglês de “</w:t>
       </w:r>
+      <w:proofErr w:type="spellStart"/>
       <w:r>
         <w:rPr>
           <w:rFonts w:ascii="Arial" w:hAnsi="Arial" w:cs="Arial"/>
           <w:i/>
         </w:rPr>
-        <w:t>malicious software”</w:t>
+        <w:t>malicious</w:t>
+      </w:r>
+      <w:proofErr w:type="spellEnd"/>
+      <w:r>
+        <w:rPr>
+          <w:rFonts w:ascii="Arial" w:hAnsi="Arial" w:cs="Arial"/>
+          <w:i/>
+        </w:rPr>
+        <w:t xml:space="preserve"> software”</w:t>
       </w:r>
       <w:r>
         <w:rPr>
@@ -11862,6 +12190,7 @@
         </w:rPr>
         <w:t xml:space="preserve"> Situação que se caracteriza por agressões intencionais, verbais ou físicas, feitas de maneira repetitiva, por um ou mais alunos contra um ou mais colegas. O termo bullying tem origem na palavra inglesa </w:t>
       </w:r>
+      <w:proofErr w:type="spellStart"/>
       <w:r>
         <w:rPr>
           <w:rFonts w:ascii="Arial" w:hAnsi="Arial" w:cs="Arial"/>
@@ -11869,6 +12198,7 @@
         </w:rPr>
         <w:t>bully</w:t>
       </w:r>
+      <w:proofErr w:type="spellEnd"/>
       <w:r>
         <w:rPr>
           <w:rFonts w:ascii="Arial" w:hAnsi="Arial" w:cs="Arial"/>
@@ -11926,6 +12256,7 @@
         </w:rPr>
         <w:t>O termo "</w:t>
       </w:r>
+      <w:proofErr w:type="spellStart"/>
       <w:r>
         <w:rPr>
           <w:rStyle w:val="nfase"/>
@@ -11935,6 +12266,7 @@
         </w:rPr>
         <w:t>phishing</w:t>
       </w:r>
+      <w:proofErr w:type="spellEnd"/>
       <w:r>
         <w:rPr>
           <w:rFonts w:ascii="Arial" w:hAnsi="Arial" w:cs="Arial"/>
@@ -11943,6 +12275,7 @@
         </w:rPr>
         <w:t>" faz alusão à palavra inglesa "</w:t>
       </w:r>
+      <w:proofErr w:type="spellStart"/>
       <w:r>
         <w:rPr>
           <w:rStyle w:val="nfase"/>
@@ -11952,13 +12285,50 @@
         </w:rPr>
         <w:t>fishing</w:t>
       </w:r>
+      <w:proofErr w:type="spellEnd"/>
       <w:r>
         <w:rPr>
           <w:rFonts w:ascii="Arial" w:hAnsi="Arial" w:cs="Arial"/>
           <w:color w:val="000000"/>
           <w:shd w:val="clear" w:color="auto" w:fill="FEFFFF"/>
         </w:rPr>
-        <w:t>", que significa "pescaria", em tradução livre. A associação com esta atividade não é mero acaso: o Phishing Scam é uma tentativa de fraude pela internet que utiliza "iscas", isto é, artifícios para atrair a atenção de uma pessoa e fazê-la realizar alguma ação.</w:t>
+        <w:t xml:space="preserve">", que significa "pescaria", em tradução livre. A associação com esta atividade não é mero acaso: o </w:t>
+      </w:r>
+      <w:proofErr w:type="spellStart"/>
+      <w:r>
+        <w:rPr>
+          <w:rFonts w:ascii="Arial" w:hAnsi="Arial" w:cs="Arial"/>
+          <w:color w:val="000000"/>
+          <w:shd w:val="clear" w:color="auto" w:fill="FEFFFF"/>
+        </w:rPr>
+        <w:t>Phishing</w:t>
+      </w:r>
+      <w:proofErr w:type="spellEnd"/>
+      <w:r>
+        <w:rPr>
+          <w:rFonts w:ascii="Arial" w:hAnsi="Arial" w:cs="Arial"/>
+          <w:color w:val="000000"/>
+          <w:shd w:val="clear" w:color="auto" w:fill="FEFFFF"/>
+        </w:rPr>
+        <w:t xml:space="preserve"> </w:t>
+      </w:r>
+      <w:proofErr w:type="spellStart"/>
+      <w:r>
+        <w:rPr>
+          <w:rFonts w:ascii="Arial" w:hAnsi="Arial" w:cs="Arial"/>
+          <w:color w:val="000000"/>
+          <w:shd w:val="clear" w:color="auto" w:fill="FEFFFF"/>
+        </w:rPr>
+        <w:t>Scam</w:t>
+      </w:r>
+      <w:proofErr w:type="spellEnd"/>
+      <w:r>
+        <w:rPr>
+          <w:rFonts w:ascii="Arial" w:hAnsi="Arial" w:cs="Arial"/>
+          <w:color w:val="000000"/>
+          <w:shd w:val="clear" w:color="auto" w:fill="FEFFFF"/>
+        </w:rPr>
+        <w:t xml:space="preserve"> é uma tentativa de fraude pela internet que utiliza "iscas", isto é, artifícios para atrair a atenção de uma pessoa e fazê-la realizar alguma ação.</w:t>
       </w:r>
     </w:p>
   </w:footnote>
@@ -12056,7 +12426,7 @@
                             <w:rPr>
                               <w:noProof/>
                             </w:rPr>
-                            <w:t>13</w:t>
+                            <w:t>14</w:t>
                           </w:r>
                           <w:r>
                             <w:fldChar w:fldCharType="end"/>
@@ -12106,7 +12476,7 @@
                       <w:rPr>
                         <w:noProof/>
                       </w:rPr>
-                      <w:t>13</w:t>
+                      <w:t>14</w:t>
                     </w:r>
                     <w:r>
                       <w:fldChar w:fldCharType="end"/>
@@ -12247,122 +12617,102 @@
     </w:lvl>
   </w:abstractNum>
   <w:abstractNum w:abstractNumId="1" w15:restartNumberingAfterBreak="0">
-    <w:nsid w:val="43572048"/>
-    <w:multiLevelType w:val="multilevel"/>
-    <w:tmpl w:val="A03EF690"/>
-    <w:lvl w:ilvl="0">
-      <w:start w:val="1"/>
+    <w:nsid w:val="35123C24"/>
+    <w:multiLevelType w:val="hybridMultilevel"/>
+    <w:tmpl w:val="3B2C9524"/>
+    <w:lvl w:ilvl="0" w:tplc="0416000F">
+      <w:start w:val="3"/>
       <w:numFmt w:val="decimal"/>
-      <w:lvlText w:val="%1"/>
+      <w:lvlText w:val="%1."/>
       <w:lvlJc w:val="left"/>
       <w:pPr>
-        <w:ind w:left="672" w:hanging="572"/>
+        <w:ind w:left="720" w:hanging="360"/>
       </w:pPr>
       <w:rPr>
         <w:rFonts w:hint="default"/>
       </w:rPr>
     </w:lvl>
-    <w:lvl w:ilvl="1">
-      <w:start w:val="5"/>
+    <w:lvl w:ilvl="1" w:tplc="04160019" w:tentative="1">
+      <w:start w:val="1"/>
+      <w:numFmt w:val="lowerLetter"/>
+      <w:lvlText w:val="%2."/>
+      <w:lvlJc w:val="left"/>
+      <w:pPr>
+        <w:ind w:left="1440" w:hanging="360"/>
+      </w:pPr>
+    </w:lvl>
+    <w:lvl w:ilvl="2" w:tplc="0416001B" w:tentative="1">
+      <w:start w:val="1"/>
+      <w:numFmt w:val="lowerRoman"/>
+      <w:lvlText w:val="%3."/>
+      <w:lvlJc w:val="right"/>
+      <w:pPr>
+        <w:ind w:left="2160" w:hanging="180"/>
+      </w:pPr>
+    </w:lvl>
+    <w:lvl w:ilvl="3" w:tplc="0416000F" w:tentative="1">
+      <w:start w:val="1"/>
       <w:numFmt w:val="decimal"/>
-      <w:lvlText w:val="%1.%2"/>
+      <w:lvlText w:val="%4."/>
       <w:lvlJc w:val="left"/>
       <w:pPr>
-        <w:ind w:left="672" w:hanging="572"/>
-      </w:pPr>
-      <w:rPr>
-        <w:rFonts w:ascii="Arial" w:eastAsia="Arial" w:hAnsi="Arial" w:cs="Arial" w:hint="default"/>
-        <w:w w:val="99"/>
-        <w:sz w:val="24"/>
-        <w:szCs w:val="24"/>
-      </w:rPr>
+        <w:ind w:left="2880" w:hanging="360"/>
+      </w:pPr>
     </w:lvl>
-    <w:lvl w:ilvl="2">
-      <w:numFmt w:val="bullet"/>
-      <w:lvlText w:val="•"/>
+    <w:lvl w:ilvl="4" w:tplc="04160019" w:tentative="1">
+      <w:start w:val="1"/>
+      <w:numFmt w:val="lowerLetter"/>
+      <w:lvlText w:val="%5."/>
       <w:lvlJc w:val="left"/>
       <w:pPr>
-        <w:ind w:left="2429" w:hanging="572"/>
-      </w:pPr>
-      <w:rPr>
-        <w:rFonts w:hint="default"/>
-      </w:rPr>
+        <w:ind w:left="3600" w:hanging="360"/>
+      </w:pPr>
     </w:lvl>
-    <w:lvl w:ilvl="3">
-      <w:numFmt w:val="bullet"/>
-      <w:lvlText w:val="•"/>
+    <w:lvl w:ilvl="5" w:tplc="0416001B" w:tentative="1">
+      <w:start w:val="1"/>
+      <w:numFmt w:val="lowerRoman"/>
+      <w:lvlText w:val="%6."/>
+      <w:lvlJc w:val="right"/>
+      <w:pPr>
+        <w:ind w:left="4320" w:hanging="180"/>
+      </w:pPr>
+    </w:lvl>
+    <w:lvl w:ilvl="6" w:tplc="0416000F" w:tentative="1">
+      <w:start w:val="1"/>
+      <w:numFmt w:val="decimal"/>
+      <w:lvlText w:val="%7."/>
       <w:lvlJc w:val="left"/>
       <w:pPr>
-        <w:ind w:left="3303" w:hanging="572"/>
-      </w:pPr>
-      <w:rPr>
-        <w:rFonts w:hint="default"/>
-      </w:rPr>
+        <w:ind w:left="5040" w:hanging="360"/>
+      </w:pPr>
     </w:lvl>
-    <w:lvl w:ilvl="4">
-      <w:numFmt w:val="bullet"/>
-      <w:lvlText w:val="•"/>
+    <w:lvl w:ilvl="7" w:tplc="04160019" w:tentative="1">
+      <w:start w:val="1"/>
+      <w:numFmt w:val="lowerLetter"/>
+      <w:lvlText w:val="%8."/>
       <w:lvlJc w:val="left"/>
       <w:pPr>
-        <w:ind w:left="4178" w:hanging="572"/>
-      </w:pPr>
-      <w:rPr>
-        <w:rFonts w:hint="default"/>
-      </w:rPr>
+        <w:ind w:left="5760" w:hanging="360"/>
+      </w:pPr>
     </w:lvl>
-    <w:lvl w:ilvl="5">
-      <w:numFmt w:val="bullet"/>
-      <w:lvlText w:val="•"/>
-      <w:lvlJc w:val="left"/>
-      <w:pPr>
-        <w:ind w:left="5052" w:hanging="572"/>
-      </w:pPr>
-      <w:rPr>
-        <w:rFonts w:hint="default"/>
-      </w:rPr>
-    </w:lvl>
-    <w:lvl w:ilvl="6">
-      <w:numFmt w:val="bullet"/>
-      <w:lvlText w:val="•"/>
-      <w:lvlJc w:val="left"/>
-      <w:pPr>
-        <w:ind w:left="5927" w:hanging="572"/>
-      </w:pPr>
-      <w:rPr>
-        <w:rFonts w:hint="default"/>
-      </w:rPr>
-    </w:lvl>
-    <w:lvl w:ilvl="7">
-      <w:numFmt w:val="bullet"/>
-      <w:lvlText w:val="•"/>
-      <w:lvlJc w:val="left"/>
-      <w:pPr>
-        <w:ind w:left="6801" w:hanging="572"/>
-      </w:pPr>
-      <w:rPr>
-        <w:rFonts w:hint="default"/>
-      </w:rPr>
-    </w:lvl>
-    <w:lvl w:ilvl="8">
-      <w:numFmt w:val="bullet"/>
-      <w:lvlText w:val="•"/>
-      <w:lvlJc w:val="left"/>
-      <w:pPr>
-        <w:ind w:left="7676" w:hanging="572"/>
-      </w:pPr>
-      <w:rPr>
-        <w:rFonts w:hint="default"/>
-      </w:rPr>
+    <w:lvl w:ilvl="8" w:tplc="0416001B" w:tentative="1">
+      <w:start w:val="1"/>
+      <w:numFmt w:val="lowerRoman"/>
+      <w:lvlText w:val="%9."/>
+      <w:lvlJc w:val="right"/>
+      <w:pPr>
+        <w:ind w:left="6480" w:hanging="180"/>
+      </w:pPr>
     </w:lvl>
   </w:abstractNum>
   <w:abstractNum w:abstractNumId="2" w15:restartNumberingAfterBreak="0">
-    <w:nsid w:val="4CD2573C"/>
+    <w:nsid w:val="39EA7C9D"/>
     <w:multiLevelType w:val="multilevel"/>
-    <w:tmpl w:val="89B678E2"/>
+    <w:tmpl w:val="EA16E3F0"/>
     <w:lvl w:ilvl="0">
-      <w:start w:val="2"/>
+      <w:start w:val="1"/>
       <w:numFmt w:val="decimal"/>
-      <w:lvlText w:val="%1"/>
+      <w:lvlText w:val="%1."/>
       <w:lvlJc w:val="left"/>
       <w:pPr>
         <w:ind w:left="672" w:hanging="572"/>
@@ -12470,14 +12820,244 @@
       </w:rPr>
     </w:lvl>
   </w:abstractNum>
+  <w:abstractNum w:abstractNumId="3" w15:restartNumberingAfterBreak="0">
+    <w:nsid w:val="43572048"/>
+    <w:multiLevelType w:val="multilevel"/>
+    <w:tmpl w:val="A03EF690"/>
+    <w:lvl w:ilvl="0">
+      <w:start w:val="1"/>
+      <w:numFmt w:val="decimal"/>
+      <w:lvlText w:val="%1"/>
+      <w:lvlJc w:val="left"/>
+      <w:pPr>
+        <w:ind w:left="672" w:hanging="572"/>
+      </w:pPr>
+      <w:rPr>
+        <w:rFonts w:hint="default"/>
+      </w:rPr>
+    </w:lvl>
+    <w:lvl w:ilvl="1">
+      <w:start w:val="5"/>
+      <w:numFmt w:val="decimal"/>
+      <w:lvlText w:val="%1.%2"/>
+      <w:lvlJc w:val="left"/>
+      <w:pPr>
+        <w:ind w:left="672" w:hanging="572"/>
+      </w:pPr>
+      <w:rPr>
+        <w:rFonts w:ascii="Arial" w:eastAsia="Arial" w:hAnsi="Arial" w:cs="Arial" w:hint="default"/>
+        <w:w w:val="99"/>
+        <w:sz w:val="24"/>
+        <w:szCs w:val="24"/>
+      </w:rPr>
+    </w:lvl>
+    <w:lvl w:ilvl="2">
+      <w:numFmt w:val="bullet"/>
+      <w:lvlText w:val="•"/>
+      <w:lvlJc w:val="left"/>
+      <w:pPr>
+        <w:ind w:left="2429" w:hanging="572"/>
+      </w:pPr>
+      <w:rPr>
+        <w:rFonts w:hint="default"/>
+      </w:rPr>
+    </w:lvl>
+    <w:lvl w:ilvl="3">
+      <w:numFmt w:val="bullet"/>
+      <w:lvlText w:val="•"/>
+      <w:lvlJc w:val="left"/>
+      <w:pPr>
+        <w:ind w:left="3303" w:hanging="572"/>
+      </w:pPr>
+      <w:rPr>
+        <w:rFonts w:hint="default"/>
+      </w:rPr>
+    </w:lvl>
+    <w:lvl w:ilvl="4">
+      <w:numFmt w:val="bullet"/>
+      <w:lvlText w:val="•"/>
+      <w:lvlJc w:val="left"/>
+      <w:pPr>
+        <w:ind w:left="4178" w:hanging="572"/>
+      </w:pPr>
+      <w:rPr>
+        <w:rFonts w:hint="default"/>
+      </w:rPr>
+    </w:lvl>
+    <w:lvl w:ilvl="5">
+      <w:numFmt w:val="bullet"/>
+      <w:lvlText w:val="•"/>
+      <w:lvlJc w:val="left"/>
+      <w:pPr>
+        <w:ind w:left="5052" w:hanging="572"/>
+      </w:pPr>
+      <w:rPr>
+        <w:rFonts w:hint="default"/>
+      </w:rPr>
+    </w:lvl>
+    <w:lvl w:ilvl="6">
+      <w:numFmt w:val="bullet"/>
+      <w:lvlText w:val="•"/>
+      <w:lvlJc w:val="left"/>
+      <w:pPr>
+        <w:ind w:left="5927" w:hanging="572"/>
+      </w:pPr>
+      <w:rPr>
+        <w:rFonts w:hint="default"/>
+      </w:rPr>
+    </w:lvl>
+    <w:lvl w:ilvl="7">
+      <w:numFmt w:val="bullet"/>
+      <w:lvlText w:val="•"/>
+      <w:lvlJc w:val="left"/>
+      <w:pPr>
+        <w:ind w:left="6801" w:hanging="572"/>
+      </w:pPr>
+      <w:rPr>
+        <w:rFonts w:hint="default"/>
+      </w:rPr>
+    </w:lvl>
+    <w:lvl w:ilvl="8">
+      <w:numFmt w:val="bullet"/>
+      <w:lvlText w:val="•"/>
+      <w:lvlJc w:val="left"/>
+      <w:pPr>
+        <w:ind w:left="7676" w:hanging="572"/>
+      </w:pPr>
+      <w:rPr>
+        <w:rFonts w:hint="default"/>
+      </w:rPr>
+    </w:lvl>
+  </w:abstractNum>
+  <w:abstractNum w:abstractNumId="4" w15:restartNumberingAfterBreak="0">
+    <w:nsid w:val="4CD2573C"/>
+    <w:multiLevelType w:val="multilevel"/>
+    <w:tmpl w:val="89B678E2"/>
+    <w:lvl w:ilvl="0">
+      <w:start w:val="2"/>
+      <w:numFmt w:val="decimal"/>
+      <w:lvlText w:val="%1"/>
+      <w:lvlJc w:val="left"/>
+      <w:pPr>
+        <w:ind w:left="672" w:hanging="572"/>
+      </w:pPr>
+      <w:rPr>
+        <w:rFonts w:hint="default"/>
+      </w:rPr>
+    </w:lvl>
+    <w:lvl w:ilvl="1">
+      <w:start w:val="1"/>
+      <w:numFmt w:val="decimal"/>
+      <w:lvlText w:val="%1.%2"/>
+      <w:lvlJc w:val="left"/>
+      <w:pPr>
+        <w:ind w:left="672" w:hanging="572"/>
+      </w:pPr>
+      <w:rPr>
+        <w:rFonts w:ascii="Arial" w:eastAsia="Arial" w:hAnsi="Arial" w:cs="Arial" w:hint="default"/>
+        <w:w w:val="99"/>
+        <w:sz w:val="24"/>
+        <w:szCs w:val="24"/>
+      </w:rPr>
+    </w:lvl>
+    <w:lvl w:ilvl="2">
+      <w:start w:val="1"/>
+      <w:numFmt w:val="decimal"/>
+      <w:lvlText w:val="%1.%2.%3"/>
+      <w:lvlJc w:val="left"/>
+      <w:pPr>
+        <w:ind w:left="871" w:hanging="771"/>
+      </w:pPr>
+      <w:rPr>
+        <w:rFonts w:ascii="Arial" w:eastAsia="Arial" w:hAnsi="Arial" w:cs="Arial" w:hint="default"/>
+        <w:b/>
+        <w:bCs/>
+        <w:w w:val="99"/>
+        <w:sz w:val="24"/>
+        <w:szCs w:val="24"/>
+      </w:rPr>
+    </w:lvl>
+    <w:lvl w:ilvl="3">
+      <w:numFmt w:val="bullet"/>
+      <w:lvlText w:val="•"/>
+      <w:lvlJc w:val="left"/>
+      <w:pPr>
+        <w:ind w:left="2779" w:hanging="771"/>
+      </w:pPr>
+      <w:rPr>
+        <w:rFonts w:hint="default"/>
+      </w:rPr>
+    </w:lvl>
+    <w:lvl w:ilvl="4">
+      <w:numFmt w:val="bullet"/>
+      <w:lvlText w:val="•"/>
+      <w:lvlJc w:val="left"/>
+      <w:pPr>
+        <w:ind w:left="3728" w:hanging="771"/>
+      </w:pPr>
+      <w:rPr>
+        <w:rFonts w:hint="default"/>
+      </w:rPr>
+    </w:lvl>
+    <w:lvl w:ilvl="5">
+      <w:numFmt w:val="bullet"/>
+      <w:lvlText w:val="•"/>
+      <w:lvlJc w:val="left"/>
+      <w:pPr>
+        <w:ind w:left="4678" w:hanging="771"/>
+      </w:pPr>
+      <w:rPr>
+        <w:rFonts w:hint="default"/>
+      </w:rPr>
+    </w:lvl>
+    <w:lvl w:ilvl="6">
+      <w:numFmt w:val="bullet"/>
+      <w:lvlText w:val="•"/>
+      <w:lvlJc w:val="left"/>
+      <w:pPr>
+        <w:ind w:left="5627" w:hanging="771"/>
+      </w:pPr>
+      <w:rPr>
+        <w:rFonts w:hint="default"/>
+      </w:rPr>
+    </w:lvl>
+    <w:lvl w:ilvl="7">
+      <w:numFmt w:val="bullet"/>
+      <w:lvlText w:val="•"/>
+      <w:lvlJc w:val="left"/>
+      <w:pPr>
+        <w:ind w:left="6577" w:hanging="771"/>
+      </w:pPr>
+      <w:rPr>
+        <w:rFonts w:hint="default"/>
+      </w:rPr>
+    </w:lvl>
+    <w:lvl w:ilvl="8">
+      <w:numFmt w:val="bullet"/>
+      <w:lvlText w:val="•"/>
+      <w:lvlJc w:val="left"/>
+      <w:pPr>
+        <w:ind w:left="7526" w:hanging="771"/>
+      </w:pPr>
+      <w:rPr>
+        <w:rFonts w:hint="default"/>
+      </w:rPr>
+    </w:lvl>
+  </w:abstractNum>
   <w:num w:numId="1">
-    <w:abstractNumId w:val="2"/>
+    <w:abstractNumId w:val="4"/>
   </w:num>
   <w:num w:numId="2">
-    <w:abstractNumId w:val="1"/>
+    <w:abstractNumId w:val="3"/>
   </w:num>
   <w:num w:numId="3">
     <w:abstractNumId w:val="0"/>
+  </w:num>
+  <w:num w:numId="4">
+    <w:abstractNumId w:val="2"/>
+  </w:num>
+  <w:num w:numId="5">
+    <w:abstractNumId w:val="1"/>
   </w:num>
 </w:numbering>
 </file>
@@ -17062,7 +17642,7 @@
 </file>
 
 <file path=customXml/itemProps1.xml><?xml version="1.0" encoding="utf-8"?>
-<ds:datastoreItem xmlns:ds="http://schemas.openxmlformats.org/officeDocument/2006/customXml" ds:itemID="{56D5D481-F1D1-4F2B-94E2-F073F28E5208}">
+<ds:datastoreItem xmlns:ds="http://schemas.openxmlformats.org/officeDocument/2006/customXml" ds:itemID="{1BCF2C68-8C63-4B5A-B927-569672E82C01}">
   <ds:schemaRefs>
     <ds:schemaRef ds:uri="http://schemas.openxmlformats.org/officeDocument/2006/bibliography"/>
   </ds:schemaRefs>

</xml_diff>

<commit_message>
Revert "Adicionado o capitulo 3 Metodologia"
This reverts commit c76bf9a792dc5f65de0e68c8be606c6192189627.
</commit_message>
<xml_diff>
--- a/INTRODUÇÃO e ref teorico v2.docx
+++ b/INTRODUÇÃO e ref teorico v2.docx
@@ -5261,25 +5261,7 @@
           <w:sz w:val="24"/>
           <w:szCs w:val="24"/>
         </w:rPr>
-        <w:t xml:space="preserve">Um exemplo prático de simulação que está no mercado há algum tempo é o Virtual </w:t>
-      </w:r>
-      <w:proofErr w:type="spellStart"/>
-      <w:r>
-        <w:rPr>
-          <w:rFonts w:ascii="Arial" w:eastAsia="Arial" w:hAnsi="Arial" w:cs="Arial"/>
-          <w:sz w:val="24"/>
-          <w:szCs w:val="24"/>
-        </w:rPr>
-        <w:t>Lab</w:t>
-      </w:r>
-      <w:proofErr w:type="spellEnd"/>
-      <w:r>
-        <w:rPr>
-          <w:rFonts w:ascii="Arial" w:eastAsia="Arial" w:hAnsi="Arial" w:cs="Arial"/>
-          <w:sz w:val="24"/>
-          <w:szCs w:val="24"/>
-        </w:rPr>
-        <w:t xml:space="preserve">, ele possui vários recursos de um laboratório físico, porém está tudo virtualizado, como representa a </w:t>
+        <w:t xml:space="preserve">Um exemplo prático de simulação que está no mercado há algum tempo é o Virtual Lab, ele possui vários recursos de um laboratório físico, porém está tudo virtualizado, como representa a </w:t>
       </w:r>
       <w:hyperlink w:anchor="_bookmark16" w:history="1">
         <w:r>
@@ -5546,17 +5528,8 @@
           <w:sz w:val="20"/>
         </w:rPr>
         <w:lastRenderedPageBreak/>
-        <w:t xml:space="preserve">Figura 1 – Virtual </w:t>
-      </w:r>
-      <w:proofErr w:type="spellStart"/>
-      <w:r>
-        <w:rPr>
-          <w:rFonts w:ascii="Arial" w:eastAsia="Arial" w:hAnsi="Arial" w:cs="Arial"/>
-          <w:sz w:val="20"/>
-        </w:rPr>
-        <w:t>Lab</w:t>
-      </w:r>
-      <w:proofErr w:type="spellEnd"/>
+        <w:t>Figura 1 – Virtual Lab</w:t>
+      </w:r>
     </w:p>
     <w:p>
       <w:pPr>
@@ -6617,61 +6590,7 @@
           <w:sz w:val="24"/>
           <w:szCs w:val="24"/>
         </w:rPr>
-        <w:t xml:space="preserve">de software desse tipo é o </w:t>
-      </w:r>
-      <w:proofErr w:type="spellStart"/>
-      <w:r>
-        <w:rPr>
-          <w:rFonts w:ascii="Arial" w:eastAsia="Arial" w:hAnsi="Arial" w:cs="Arial"/>
-          <w:sz w:val="24"/>
-          <w:szCs w:val="24"/>
-        </w:rPr>
-        <w:t>Scratch</w:t>
-      </w:r>
-      <w:proofErr w:type="spellEnd"/>
-      <w:r>
-        <w:rPr>
-          <w:rFonts w:ascii="Arial" w:eastAsia="Arial" w:hAnsi="Arial" w:cs="Arial"/>
-          <w:sz w:val="24"/>
-          <w:szCs w:val="24"/>
-        </w:rPr>
-        <w:t xml:space="preserve">, um projeto do Massachusetts </w:t>
-      </w:r>
-      <w:proofErr w:type="spellStart"/>
-      <w:r>
-        <w:rPr>
-          <w:rFonts w:ascii="Arial" w:eastAsia="Arial" w:hAnsi="Arial" w:cs="Arial"/>
-          <w:sz w:val="24"/>
-          <w:szCs w:val="24"/>
-        </w:rPr>
-        <w:t>Institute</w:t>
-      </w:r>
-      <w:proofErr w:type="spellEnd"/>
-      <w:r>
-        <w:rPr>
-          <w:rFonts w:ascii="Arial" w:eastAsia="Arial" w:hAnsi="Arial" w:cs="Arial"/>
-          <w:sz w:val="24"/>
-          <w:szCs w:val="24"/>
-        </w:rPr>
-        <w:t xml:space="preserve"> </w:t>
-      </w:r>
-      <w:proofErr w:type="spellStart"/>
-      <w:r>
-        <w:rPr>
-          <w:rFonts w:ascii="Arial" w:eastAsia="Arial" w:hAnsi="Arial" w:cs="Arial"/>
-          <w:sz w:val="24"/>
-          <w:szCs w:val="24"/>
-        </w:rPr>
-        <w:t>of</w:t>
-      </w:r>
-      <w:proofErr w:type="spellEnd"/>
-      <w:r>
-        <w:rPr>
-          <w:rFonts w:ascii="Arial" w:eastAsia="Arial" w:hAnsi="Arial" w:cs="Arial"/>
-          <w:sz w:val="24"/>
-          <w:szCs w:val="24"/>
-        </w:rPr>
-        <w:t xml:space="preserve"> </w:t>
+        <w:t xml:space="preserve">de software desse tipo é o Scratch, um projeto do Massachusetts Institute of </w:t>
       </w:r>
       <w:r>
         <w:rPr>
@@ -6990,7 +6909,6 @@
         </w:rPr>
         <w:t xml:space="preserve"> </w:t>
       </w:r>
-      <w:proofErr w:type="spellStart"/>
       <w:r>
         <w:rPr>
           <w:rFonts w:ascii="Arial" w:eastAsia="Arial" w:hAnsi="Arial" w:cs="Arial"/>
@@ -6999,7 +6917,6 @@
         </w:rPr>
         <w:t>Scratch</w:t>
       </w:r>
-      <w:proofErr w:type="spellEnd"/>
       <w:r>
         <w:rPr>
           <w:rFonts w:ascii="Arial" w:eastAsia="Arial" w:hAnsi="Arial" w:cs="Arial"/>
@@ -7350,7 +7267,6 @@
           <w:id w:val="166921342"/>
           <w:citation/>
         </w:sdtPr>
-        <w:sdtEndPr/>
         <w:sdtContent>
           <w:r>
             <w:rPr>
@@ -10087,6 +10003,8 @@
         </w:rPr>
         <w:t>de</w:t>
       </w:r>
+      <w:bookmarkStart w:id="34" w:name="_GoBack"/>
+      <w:bookmarkEnd w:id="34"/>
       <w:r>
         <w:rPr>
           <w:rFonts w:ascii="Arial" w:eastAsia="Arial" w:hAnsi="Arial" w:cs="Arial"/>
@@ -10637,23 +10555,7 @@
           <w:rFonts w:ascii="Arial" w:eastAsia="Arial" w:hAnsi="Arial" w:cs="Arial"/>
           <w:sz w:val="24"/>
         </w:rPr>
-        <w:t xml:space="preserve"> que denomina arquivos maliciosos, nocivos ao sistema. No ano de 1986 dois irmãos paquistaneses desenvolveram um vírus chamado </w:t>
-      </w:r>
-      <w:proofErr w:type="spellStart"/>
-      <w:r>
-        <w:rPr>
-          <w:rFonts w:ascii="Arial" w:eastAsia="Arial" w:hAnsi="Arial" w:cs="Arial"/>
-          <w:sz w:val="24"/>
-        </w:rPr>
-        <w:t>Brain</w:t>
-      </w:r>
-      <w:proofErr w:type="spellEnd"/>
-      <w:r>
-        <w:rPr>
-          <w:rFonts w:ascii="Arial" w:eastAsia="Arial" w:hAnsi="Arial" w:cs="Arial"/>
-          <w:sz w:val="24"/>
-        </w:rPr>
-        <w:t xml:space="preserve">, que tinha como objetivo detectar o uso não autorizado de um </w:t>
+        <w:t xml:space="preserve"> que denomina arquivos maliciosos, nocivos ao sistema. No ano de 1986 dois irmãos paquistaneses desenvolveram um vírus chamado Brain, que tinha como objetivo detectar o uso não autorizado de um </w:t>
       </w:r>
       <w:r>
         <w:rPr>
@@ -10668,30 +10570,14 @@
           <w:rFonts w:ascii="Arial" w:eastAsia="Arial" w:hAnsi="Arial" w:cs="Arial"/>
           <w:sz w:val="24"/>
         </w:rPr>
-        <w:t xml:space="preserve"> médico para monitoramento de informações cardíacas, porém o código sofreu modificações e se espalhava por disquetes infectados, ele causava lentidão nas operações do sistema e ocupava vários kilobytes da memória dos computadores. Em 1988 foi criado, na Indonésia, o primeiro antivírus para computador, que se preocupava principalmente com o </w:t>
-      </w:r>
-      <w:proofErr w:type="spellStart"/>
-      <w:r>
-        <w:rPr>
-          <w:rFonts w:ascii="Arial" w:eastAsia="Arial" w:hAnsi="Arial" w:cs="Arial"/>
-          <w:sz w:val="24"/>
-        </w:rPr>
-        <w:t>Brai</w:t>
-      </w:r>
-      <w:r>
-        <w:rPr>
-          <w:rFonts w:ascii="Arial" w:eastAsia="Arial" w:hAnsi="Arial" w:cs="Arial"/>
-          <w:sz w:val="24"/>
-        </w:rPr>
-        <w:t>n</w:t>
-      </w:r>
-      <w:proofErr w:type="spellEnd"/>
-      <w:r>
-        <w:rPr>
-          <w:rFonts w:ascii="Arial" w:eastAsia="Arial" w:hAnsi="Arial" w:cs="Arial"/>
-          <w:sz w:val="24"/>
-        </w:rPr>
-        <w:t xml:space="preserve">. Relatos mostram que em 2004 surgiram os primeiros vírus para celular, eram transmitidos por Bluetooth e descarregava rapidamente a bateria do celular </w:t>
+        <w:t xml:space="preserve"> médico para monitoramento de informações cardíacas, porém o código sofreu modificações e se espalhava por disquetes infectados, ele causava lentidão nas operações do sistema e ocupava vários kilobytes da memória dos computadores. Em 1988 foi criado, na Indonésia, o primeiro antivírus para computador, que se preocupava principalmente com o Brai</w:t>
+      </w:r>
+      <w:r>
+        <w:rPr>
+          <w:rFonts w:ascii="Arial" w:eastAsia="Arial" w:hAnsi="Arial" w:cs="Arial"/>
+          <w:sz w:val="24"/>
+        </w:rPr>
+        <w:t xml:space="preserve">n. Relatos mostram que em 2004 surgiram os primeiros vírus para celular, eram transmitidos por Bluetooth e descarregava rapidamente a bateria do celular </w:t>
       </w:r>
       <w:r>
         <w:rPr>
@@ -10761,7 +10647,28 @@
           <w:rFonts w:ascii="Arial" w:eastAsia="Arial" w:hAnsi="Arial" w:cs="Arial"/>
           <w:sz w:val="24"/>
         </w:rPr>
-        <w:t>(WENDT; JORGE, 2013, p.18)”</w:t>
+        <w:t>(WENDT; JORGE, 2013, p.</w:t>
+      </w:r>
+      <w:r>
+        <w:rPr>
+          <w:rFonts w:ascii="Arial" w:eastAsia="Arial" w:hAnsi="Arial" w:cs="Arial"/>
+          <w:sz w:val="24"/>
+        </w:rPr>
+        <w:t>18</w:t>
+      </w:r>
+      <w:r>
+        <w:rPr>
+          <w:rFonts w:ascii="Arial" w:eastAsia="Arial" w:hAnsi="Arial" w:cs="Arial"/>
+          <w:sz w:val="24"/>
+        </w:rPr>
+        <w:t>)</w:t>
+      </w:r>
+      <w:r>
+        <w:rPr>
+          <w:rFonts w:ascii="Arial" w:eastAsia="Arial" w:hAnsi="Arial" w:cs="Arial"/>
+          <w:sz w:val="24"/>
+        </w:rPr>
+        <w:t>”</w:t>
       </w:r>
       <w:r>
         <w:rPr>
@@ -10796,23 +10703,7 @@
           <w:rFonts w:ascii="Arial" w:eastAsia="Arial" w:hAnsi="Arial" w:cs="Arial"/>
           <w:sz w:val="24"/>
         </w:rPr>
-        <w:t xml:space="preserve">, que são aqueles que podem ser praticados com ou sem o auxílio de um computador e os crimes exclusivamente cibernéticos são caracterizados por somente serem praticados a partir de um computador ou outros recursos que permitem o acesso </w:t>
-      </w:r>
-      <w:proofErr w:type="spellStart"/>
-      <w:r>
-        <w:rPr>
-          <w:rFonts w:ascii="Arial" w:eastAsia="Arial" w:hAnsi="Arial" w:cs="Arial"/>
-          <w:sz w:val="24"/>
-        </w:rPr>
-        <w:t>a</w:t>
-      </w:r>
-      <w:proofErr w:type="spellEnd"/>
-      <w:r>
-        <w:rPr>
-          <w:rFonts w:ascii="Arial" w:eastAsia="Arial" w:hAnsi="Arial" w:cs="Arial"/>
-          <w:sz w:val="24"/>
-        </w:rPr>
-        <w:t xml:space="preserve"> internet. O Quadro 2 expõe alguns exemplos desses crimes.</w:t>
+        <w:t>, que são aqueles que podem ser praticados com ou sem o auxílio de um computador e os crimes exclusivamente cibernéticos são caracterizados por somente serem praticados a partir de um computador ou outros recursos que permitem o acesso a internet. O Quadro 2 expõe alguns exemplos desses crimes.</w:t>
       </w:r>
     </w:p>
     <w:p>
@@ -11317,41 +11208,13 @@
         <w:lastRenderedPageBreak/>
         <w:t xml:space="preserve">Esses exemplos são de crimes que já possuem legislação no Brasil, algumas outras ações prejudiciais como a invasão de computador sem o fim de obter, adulterar ou excluir dados e informações e a difusão de </w:t>
       </w:r>
-      <w:proofErr w:type="spellStart"/>
       <w:r>
         <w:rPr>
           <w:rFonts w:ascii="Arial" w:eastAsia="Arial" w:hAnsi="Arial" w:cs="Arial"/>
           <w:i/>
           <w:sz w:val="24"/>
         </w:rPr>
-        <w:t>phishing</w:t>
-      </w:r>
-      <w:proofErr w:type="spellEnd"/>
-      <w:r>
-        <w:rPr>
-          <w:rFonts w:ascii="Arial" w:eastAsia="Arial" w:hAnsi="Arial" w:cs="Arial"/>
-          <w:i/>
-          <w:sz w:val="24"/>
-        </w:rPr>
-        <w:t xml:space="preserve"> </w:t>
-      </w:r>
-      <w:proofErr w:type="spellStart"/>
-      <w:r>
-        <w:rPr>
-          <w:rFonts w:ascii="Arial" w:eastAsia="Arial" w:hAnsi="Arial" w:cs="Arial"/>
-          <w:i/>
-          <w:sz w:val="24"/>
-        </w:rPr>
-        <w:t>scam</w:t>
-      </w:r>
-      <w:proofErr w:type="spellEnd"/>
-      <w:r>
-        <w:rPr>
-          <w:rFonts w:ascii="Arial" w:eastAsia="Arial" w:hAnsi="Arial" w:cs="Arial"/>
-          <w:i/>
-          <w:sz w:val="24"/>
-        </w:rPr>
-        <w:t xml:space="preserve"> </w:t>
+        <w:t xml:space="preserve">phishing scam </w:t>
       </w:r>
       <w:r>
         <w:rPr>
@@ -11686,224 +11549,6 @@
       </w:r>
     </w:p>
     <w:p/>
-    <w:p>
-      <w:pPr>
-        <w:pStyle w:val="PargrafodaLista"/>
-        <w:numPr>
-          <w:ilvl w:val="0"/>
-          <w:numId w:val="1"/>
-        </w:numPr>
-        <w:spacing w:line="360" w:lineRule="auto"/>
-        <w:jc w:val="both"/>
-        <w:rPr>
-          <w:rFonts w:ascii="Arial" w:hAnsi="Arial" w:cs="Arial"/>
-          <w:b/>
-          <w:sz w:val="24"/>
-        </w:rPr>
-      </w:pPr>
-      <w:r>
-        <w:rPr>
-          <w:rFonts w:ascii="Arial" w:hAnsi="Arial" w:cs="Arial"/>
-          <w:b/>
-          <w:sz w:val="24"/>
-        </w:rPr>
-        <w:lastRenderedPageBreak/>
-        <w:t>METODOLOGIA DE PESQUISA DO TEMA DO TRABALHO</w:t>
-      </w:r>
-    </w:p>
-    <w:p>
-      <w:pPr>
-        <w:pStyle w:val="PargrafodaLista"/>
-        <w:numPr>
-          <w:ilvl w:val="1"/>
-          <w:numId w:val="1"/>
-        </w:numPr>
-        <w:spacing w:line="360" w:lineRule="auto"/>
-        <w:jc w:val="both"/>
-        <w:rPr>
-          <w:rFonts w:ascii="Arial" w:hAnsi="Arial" w:cs="Arial"/>
-          <w:sz w:val="24"/>
-        </w:rPr>
-      </w:pPr>
-      <w:r>
-        <w:rPr>
-          <w:rFonts w:ascii="Arial" w:hAnsi="Arial" w:cs="Arial"/>
-          <w:sz w:val="24"/>
-        </w:rPr>
-        <w:t>PESQUISA BIBLIOGRÁFICA</w:t>
-      </w:r>
-    </w:p>
-    <w:p>
-      <w:pPr>
-        <w:spacing w:line="360" w:lineRule="auto"/>
-        <w:ind w:left="100" w:firstLine="572"/>
-        <w:jc w:val="both"/>
-        <w:rPr>
-          <w:rFonts w:ascii="Arial" w:hAnsi="Arial" w:cs="Arial"/>
-          <w:sz w:val="24"/>
-        </w:rPr>
-      </w:pPr>
-      <w:r>
-        <w:rPr>
-          <w:rFonts w:ascii="Arial" w:hAnsi="Arial" w:cs="Arial"/>
-          <w:sz w:val="24"/>
-        </w:rPr>
-        <w:t>Para (MARCONI; LAKATOS, 2009) “a pesquisa bibliográfica, [...] abrange toda bibliografia já tornada pública em relação ao tema de estudo, desde publicações avul</w:t>
-      </w:r>
-      <w:r>
-        <w:rPr>
-          <w:rFonts w:ascii="Arial" w:hAnsi="Arial" w:cs="Arial"/>
-          <w:sz w:val="24"/>
-        </w:rPr>
-        <w:t>sas, boletins, jornais, revistas, livros, pesquisas, monografias, teses, material cartográfico etc</w:t>
-      </w:r>
-      <w:r>
-        <w:rPr>
-          <w:rFonts w:ascii="Arial" w:hAnsi="Arial" w:cs="Arial"/>
-          <w:sz w:val="24"/>
-        </w:rPr>
-        <w:t>.</w:t>
-      </w:r>
-      <w:r>
-        <w:rPr>
-          <w:rFonts w:ascii="Arial" w:hAnsi="Arial" w:cs="Arial"/>
-          <w:sz w:val="24"/>
-        </w:rPr>
-        <w:t xml:space="preserve"> [...].</w:t>
-      </w:r>
-    </w:p>
-    <w:p>
-      <w:pPr>
-        <w:spacing w:line="360" w:lineRule="auto"/>
-        <w:ind w:left="100" w:firstLine="572"/>
-        <w:jc w:val="both"/>
-        <w:rPr>
-          <w:rFonts w:ascii="Arial" w:hAnsi="Arial" w:cs="Arial"/>
-          <w:sz w:val="24"/>
-        </w:rPr>
-      </w:pPr>
-      <w:r>
-        <w:rPr>
-          <w:rFonts w:ascii="Arial" w:hAnsi="Arial" w:cs="Arial"/>
-          <w:sz w:val="24"/>
-        </w:rPr>
-        <w:t>A finalidade da pesquisa bibliográfica é colocar o pesquisador em contato com o que já foi escrito, dito ou filmado sobre o assunto (MARCONI; LAKATOS, 2009).</w:t>
-      </w:r>
-    </w:p>
-    <w:p>
-      <w:pPr>
-        <w:spacing w:line="360" w:lineRule="auto"/>
-        <w:ind w:firstLine="708"/>
-        <w:jc w:val="both"/>
-        <w:rPr>
-          <w:rFonts w:ascii="Arial" w:hAnsi="Arial" w:cs="Arial"/>
-          <w:sz w:val="24"/>
-        </w:rPr>
-      </w:pPr>
-      <w:r>
-        <w:rPr>
-          <w:rFonts w:ascii="Arial" w:hAnsi="Arial" w:cs="Arial"/>
-          <w:sz w:val="24"/>
-        </w:rPr>
-        <w:t>Os tipos de fontes bibliográficas para esse trabalho foram</w:t>
-      </w:r>
-      <w:r>
-        <w:rPr>
-          <w:rFonts w:ascii="Arial" w:hAnsi="Arial" w:cs="Arial"/>
-          <w:sz w:val="24"/>
-        </w:rPr>
-        <w:t xml:space="preserve"> imprensa escrita, material cartográfico e publicações. Para imprensa escrita foram consultadas algumas notícias com dados e números relevantes para o trabalho, o material cartográfico foi utilizado </w:t>
-      </w:r>
-      <w:r>
-        <w:rPr>
-          <w:rFonts w:ascii="Arial" w:hAnsi="Arial" w:cs="Arial"/>
-          <w:sz w:val="24"/>
-        </w:rPr>
-        <w:t>com o mapa dos indicadores de denúncias de crimes virtuais (SAFERNET, 2016</w:t>
-      </w:r>
-      <w:r>
-        <w:rPr>
-          <w:rFonts w:ascii="Arial" w:hAnsi="Arial" w:cs="Arial"/>
-          <w:sz w:val="24"/>
-        </w:rPr>
-        <w:t xml:space="preserve">) e as publicações </w:t>
-      </w:r>
-      <w:r>
-        <w:rPr>
-          <w:rFonts w:ascii="Arial" w:hAnsi="Arial" w:cs="Arial"/>
-          <w:sz w:val="24"/>
-        </w:rPr>
-        <w:t>são artigos e livros consultados.</w:t>
-      </w:r>
-    </w:p>
-    <w:p>
-      <w:pPr>
-        <w:pStyle w:val="PargrafodaLista"/>
-        <w:numPr>
-          <w:ilvl w:val="1"/>
-          <w:numId w:val="1"/>
-        </w:numPr>
-        <w:spacing w:line="360" w:lineRule="auto"/>
-        <w:jc w:val="both"/>
-        <w:rPr>
-          <w:rFonts w:ascii="Arial" w:hAnsi="Arial" w:cs="Arial"/>
-          <w:sz w:val="24"/>
-        </w:rPr>
-      </w:pPr>
-      <w:r>
-        <w:rPr>
-          <w:rFonts w:ascii="Arial" w:hAnsi="Arial" w:cs="Arial"/>
-          <w:sz w:val="24"/>
-        </w:rPr>
-        <w:t>MÉTODO SURVEY</w:t>
-      </w:r>
-    </w:p>
-    <w:p>
-      <w:pPr>
-        <w:spacing w:line="360" w:lineRule="auto"/>
-        <w:ind w:left="100"/>
-        <w:jc w:val="both"/>
-        <w:rPr>
-          <w:rFonts w:ascii="Arial" w:hAnsi="Arial" w:cs="Arial"/>
-          <w:sz w:val="24"/>
-        </w:rPr>
-      </w:pPr>
-      <w:bookmarkStart w:id="34" w:name="_GoBack"/>
-      <w:bookmarkEnd w:id="34"/>
-    </w:p>
-    <w:p>
-      <w:pPr>
-        <w:spacing w:line="360" w:lineRule="auto"/>
-        <w:ind w:left="100"/>
-        <w:jc w:val="both"/>
-        <w:rPr>
-          <w:rFonts w:ascii="Arial" w:hAnsi="Arial" w:cs="Arial"/>
-          <w:sz w:val="24"/>
-        </w:rPr>
-      </w:pPr>
-    </w:p>
-    <w:p>
-      <w:pPr>
-        <w:pStyle w:val="PargrafodaLista"/>
-        <w:spacing w:line="360" w:lineRule="auto"/>
-        <w:ind w:left="672"/>
-        <w:jc w:val="both"/>
-        <w:rPr>
-          <w:rFonts w:ascii="Arial" w:hAnsi="Arial" w:cs="Arial"/>
-          <w:sz w:val="24"/>
-        </w:rPr>
-      </w:pPr>
-    </w:p>
-    <w:p>
-      <w:pPr>
-        <w:ind w:firstLine="708"/>
-        <w:jc w:val="both"/>
-        <w:rPr>
-          <w:rFonts w:ascii="Arial" w:hAnsi="Arial" w:cs="Arial"/>
-          <w:sz w:val="24"/>
-        </w:rPr>
-      </w:pPr>
-    </w:p>
     <w:sectPr>
       <w:headerReference w:type="default" r:id="rId14"/>
       <w:pgSz w:w="11906" w:h="16838"/>
@@ -11994,7 +11639,43 @@
         <w:rPr>
           <w:rFonts w:ascii="Arial" w:hAnsi="Arial" w:cs="Arial"/>
         </w:rPr>
-        <w:t>ndivíduo que se dedica, com intensidade incomum, a conhecer e modificar os aspectos mais internos de dispositivos, programas e redes de computadores. Graças a esses conhecimentos, um hacker frequentemente consegue obter soluções e efeitos extraordinários, que extrapolam os limites do funcionamento "normal" dos sistemas como previstos pelos seus criadores; incluindo, por exemplo, contornar as barreiras que supostamente deveriam impedir o controle de certos sistemas e acesso a certos dados.</w:t>
+        <w:t>ndivíduo que se dedica, com intensidade incomum, a conhecer e modificar os aspectos mais internos de </w:t>
+      </w:r>
+      <w:r>
+        <w:rPr>
+          <w:rFonts w:ascii="Arial" w:hAnsi="Arial" w:cs="Arial"/>
+        </w:rPr>
+        <w:t>dispositivos</w:t>
+      </w:r>
+      <w:r>
+        <w:rPr>
+          <w:rFonts w:ascii="Arial" w:hAnsi="Arial" w:cs="Arial"/>
+        </w:rPr>
+        <w:t>, </w:t>
+      </w:r>
+      <w:r>
+        <w:rPr>
+          <w:rFonts w:ascii="Arial" w:hAnsi="Arial" w:cs="Arial"/>
+        </w:rPr>
+        <w:t>programas</w:t>
+      </w:r>
+      <w:r>
+        <w:rPr>
+          <w:rFonts w:ascii="Arial" w:hAnsi="Arial" w:cs="Arial"/>
+        </w:rPr>
+        <w:t> e </w:t>
+      </w:r>
+      <w:r>
+        <w:rPr>
+          <w:rFonts w:ascii="Arial" w:hAnsi="Arial" w:cs="Arial"/>
+        </w:rPr>
+        <w:t>redes de computadores</w:t>
+      </w:r>
+      <w:r>
+        <w:rPr>
+          <w:rFonts w:ascii="Arial" w:hAnsi="Arial" w:cs="Arial"/>
+        </w:rPr>
+        <w:t>. Graças a esses conhecimentos, um hacker frequentemente consegue obter soluções e efeitos extraordinários, que extrapolam os limites do funcionamento "normal" dos sistemas como previstos pelos seus criadores; incluindo, por exemplo, contornar as barreiras que supostamente deveriam impedir o controle de certos sistemas e acesso a certos dados.</w:t>
       </w:r>
     </w:p>
   </w:footnote>
@@ -12026,35 +11707,123 @@
         </w:rPr>
         <w:t>em inglês de “</w:t>
       </w:r>
-      <w:proofErr w:type="spellStart"/>
       <w:r>
         <w:rPr>
           <w:rFonts w:ascii="Arial" w:hAnsi="Arial" w:cs="Arial"/>
           <w:i/>
         </w:rPr>
-        <w:t>malicious</w:t>
-      </w:r>
-      <w:proofErr w:type="spellEnd"/>
+        <w:t>malicious software”</w:t>
+      </w:r>
+      <w:r>
+        <w:rPr>
+          <w:rFonts w:ascii="Arial" w:hAnsi="Arial" w:cs="Arial"/>
+        </w:rPr>
+        <w:t xml:space="preserve"> que significa programa malicioso destinado a infiltrar-se em um sistema de computador alheio de forma ilícita, com o intuito de causar alguns danos, alterações ou roubo de informações.</w:t>
+      </w:r>
+    </w:p>
+  </w:footnote>
+  <w:footnote w:id="3">
+    <w:p>
+      <w:pPr>
+        <w:pStyle w:val="Textodenotaderodap"/>
+        <w:jc w:val="both"/>
+      </w:pPr>
+      <w:r>
+        <w:rPr>
+          <w:rStyle w:val="Refdenotaderodap"/>
+          <w:rFonts w:ascii="Arial" w:hAnsi="Arial" w:cs="Arial"/>
+        </w:rPr>
+        <w:footnoteRef/>
+      </w:r>
+      <w:r>
+        <w:rPr>
+          <w:rFonts w:ascii="Arial" w:hAnsi="Arial" w:cs="Arial"/>
+        </w:rPr>
+        <w:t xml:space="preserve"> </w:t>
+      </w:r>
+      <w:r>
+        <w:rPr>
+          <w:rFonts w:ascii="Arial" w:hAnsi="Arial" w:cs="Arial"/>
+        </w:rPr>
+        <w:t>P</w:t>
+      </w:r>
+      <w:r>
+        <w:rPr>
+          <w:rFonts w:ascii="Arial" w:hAnsi="Arial" w:cs="Arial"/>
+        </w:rPr>
+        <w:t>rática que envolve o uso de tecnologias de informação e comunicação para dar apoio a comportamentos deliberados, repetidos e hostis praticados por um indivíduo ou grupo com a intenção de prejudicar o outro.</w:t>
+      </w:r>
+    </w:p>
+  </w:footnote>
+  <w:footnote w:id="4">
+    <w:p>
+      <w:pPr>
+        <w:pStyle w:val="Textodenotaderodap"/>
+        <w:jc w:val="both"/>
+        <w:rPr>
+          <w:rFonts w:ascii="Arial" w:hAnsi="Arial" w:cs="Arial"/>
+        </w:rPr>
+      </w:pPr>
+      <w:r>
+        <w:rPr>
+          <w:rStyle w:val="Refdenotaderodap"/>
+          <w:rFonts w:ascii="Arial" w:hAnsi="Arial" w:cs="Arial"/>
+        </w:rPr>
+        <w:footnoteRef/>
+      </w:r>
+      <w:r>
+        <w:rPr>
+          <w:rFonts w:ascii="Arial" w:hAnsi="Arial" w:cs="Arial"/>
+        </w:rPr>
+        <w:t xml:space="preserve"> </w:t>
+      </w:r>
+      <w:r>
+        <w:rPr>
+          <w:rFonts w:ascii="Arial" w:hAnsi="Arial" w:cs="Arial"/>
+        </w:rPr>
+        <w:t xml:space="preserve">Nesse sentido </w:t>
+      </w:r>
       <w:r>
         <w:rPr>
           <w:rFonts w:ascii="Arial" w:hAnsi="Arial" w:cs="Arial"/>
           <w:i/>
         </w:rPr>
-        <w:t xml:space="preserve"> software”</w:t>
+        <w:t>online</w:t>
       </w:r>
       <w:r>
         <w:rPr>
           <w:rFonts w:ascii="Arial" w:hAnsi="Arial" w:cs="Arial"/>
         </w:rPr>
-        <w:t xml:space="preserve"> que significa programa malicioso destinado a infiltrar-se em um sistema de computador alheio de forma ilícita, com o intuito de causar alguns danos, alterações ou roubo de informações.</w:t>
+        <w:t xml:space="preserve"> significa conectado e</w:t>
+      </w:r>
+      <w:r>
+        <w:rPr>
+          <w:rFonts w:ascii="Arial" w:hAnsi="Arial" w:cs="Arial"/>
+        </w:rPr>
+        <w:t>/</w:t>
+      </w:r>
+      <w:r>
+        <w:rPr>
+          <w:rFonts w:ascii="Arial" w:hAnsi="Arial" w:cs="Arial"/>
+        </w:rPr>
+        <w:t xml:space="preserve">ou compartilhando em sistemas de computadores, especialmente </w:t>
+      </w:r>
+      <w:r>
+        <w:rPr>
+          <w:rFonts w:ascii="Arial" w:hAnsi="Arial" w:cs="Arial"/>
+        </w:rPr>
+        <w:t>na Internet.</w:t>
       </w:r>
     </w:p>
   </w:footnote>
-  <w:footnote w:id="3">
+  <w:footnote w:id="5">
     <w:p>
       <w:pPr>
         <w:pStyle w:val="Textodenotaderodap"/>
         <w:jc w:val="both"/>
+        <w:rPr>
+          <w:rFonts w:ascii="Arial" w:hAnsi="Arial" w:cs="Arial"/>
+        </w:rPr>
       </w:pPr>
       <w:r>
         <w:rPr>
@@ -12067,23 +11836,11 @@
         <w:rPr>
           <w:rFonts w:ascii="Arial" w:hAnsi="Arial" w:cs="Arial"/>
         </w:rPr>
-        <w:t xml:space="preserve"> </w:t>
-      </w:r>
-      <w:r>
-        <w:rPr>
-          <w:rFonts w:ascii="Arial" w:hAnsi="Arial" w:cs="Arial"/>
-        </w:rPr>
-        <w:t>P</w:t>
-      </w:r>
-      <w:r>
-        <w:rPr>
-          <w:rFonts w:ascii="Arial" w:hAnsi="Arial" w:cs="Arial"/>
-        </w:rPr>
-        <w:t>rática que envolve o uso de tecnologias de informação e comunicação para dar apoio a comportamentos deliberados, repetidos e hostis praticados por um indivíduo ou grupo com a intenção de prejudicar o outro.</w:t>
+        <w:t xml:space="preserve"> Local na Internet identificado por um nome de domínio, constituído por uma ou mais páginas de hipertexto, que podem conter textos, gráficos e informações em multimídia.</w:t>
       </w:r>
     </w:p>
   </w:footnote>
-  <w:footnote w:id="4">
+  <w:footnote w:id="6">
     <w:p>
       <w:pPr>
         <w:pStyle w:val="Textodenotaderodap"/>
@@ -12103,102 +11860,15 @@
         <w:rPr>
           <w:rFonts w:ascii="Arial" w:hAnsi="Arial" w:cs="Arial"/>
         </w:rPr>
-        <w:t xml:space="preserve"> </w:t>
-      </w:r>
-      <w:r>
-        <w:rPr>
-          <w:rFonts w:ascii="Arial" w:hAnsi="Arial" w:cs="Arial"/>
-        </w:rPr>
-        <w:t xml:space="preserve">Nesse sentido </w:t>
+        <w:t xml:space="preserve"> Situação que se caracteriza por agressões intencionais, verbais ou físicas, feitas de maneira repetitiva, por um ou mais alunos contra um ou mais colegas. O termo bullying tem origem na palavra inglesa </w:t>
       </w:r>
       <w:r>
         <w:rPr>
           <w:rFonts w:ascii="Arial" w:hAnsi="Arial" w:cs="Arial"/>
           <w:i/>
         </w:rPr>
-        <w:t>online</w:t>
-      </w:r>
-      <w:r>
-        <w:rPr>
-          <w:rFonts w:ascii="Arial" w:hAnsi="Arial" w:cs="Arial"/>
-        </w:rPr>
-        <w:t xml:space="preserve"> significa conectado e</w:t>
-      </w:r>
-      <w:r>
-        <w:rPr>
-          <w:rFonts w:ascii="Arial" w:hAnsi="Arial" w:cs="Arial"/>
-        </w:rPr>
-        <w:t>/</w:t>
-      </w:r>
-      <w:r>
-        <w:rPr>
-          <w:rFonts w:ascii="Arial" w:hAnsi="Arial" w:cs="Arial"/>
-        </w:rPr>
-        <w:t xml:space="preserve">ou compartilhando em sistemas de computadores, especialmente </w:t>
-      </w:r>
-      <w:r>
-        <w:rPr>
-          <w:rFonts w:ascii="Arial" w:hAnsi="Arial" w:cs="Arial"/>
-        </w:rPr>
-        <w:t>na Internet.</w:t>
-      </w:r>
-    </w:p>
-  </w:footnote>
-  <w:footnote w:id="5">
-    <w:p>
-      <w:pPr>
-        <w:pStyle w:val="Textodenotaderodap"/>
-        <w:jc w:val="both"/>
-        <w:rPr>
-          <w:rFonts w:ascii="Arial" w:hAnsi="Arial" w:cs="Arial"/>
-        </w:rPr>
-      </w:pPr>
-      <w:r>
-        <w:rPr>
-          <w:rStyle w:val="Refdenotaderodap"/>
-          <w:rFonts w:ascii="Arial" w:hAnsi="Arial" w:cs="Arial"/>
-        </w:rPr>
-        <w:footnoteRef/>
-      </w:r>
-      <w:r>
-        <w:rPr>
-          <w:rFonts w:ascii="Arial" w:hAnsi="Arial" w:cs="Arial"/>
-        </w:rPr>
-        <w:t xml:space="preserve"> Local na Internet identificado por um nome de domínio, constituído por uma ou mais páginas de hipertexto, que podem conter textos, gráficos e informações em multimídia.</w:t>
-      </w:r>
-    </w:p>
-  </w:footnote>
-  <w:footnote w:id="6">
-    <w:p>
-      <w:pPr>
-        <w:pStyle w:val="Textodenotaderodap"/>
-        <w:jc w:val="both"/>
-        <w:rPr>
-          <w:rFonts w:ascii="Arial" w:hAnsi="Arial" w:cs="Arial"/>
-        </w:rPr>
-      </w:pPr>
-      <w:r>
-        <w:rPr>
-          <w:rStyle w:val="Refdenotaderodap"/>
-          <w:rFonts w:ascii="Arial" w:hAnsi="Arial" w:cs="Arial"/>
-        </w:rPr>
-        <w:footnoteRef/>
-      </w:r>
-      <w:r>
-        <w:rPr>
-          <w:rFonts w:ascii="Arial" w:hAnsi="Arial" w:cs="Arial"/>
-        </w:rPr>
-        <w:t xml:space="preserve"> Situação que se caracteriza por agressões intencionais, verbais ou físicas, feitas de maneira repetitiva, por um ou mais alunos contra um ou mais colegas. O termo bullying tem origem na palavra inglesa </w:t>
-      </w:r>
-      <w:proofErr w:type="spellStart"/>
-      <w:r>
-        <w:rPr>
-          <w:rFonts w:ascii="Arial" w:hAnsi="Arial" w:cs="Arial"/>
-          <w:i/>
-        </w:rPr>
         <w:t>bully</w:t>
       </w:r>
-      <w:proofErr w:type="spellEnd"/>
       <w:r>
         <w:rPr>
           <w:rFonts w:ascii="Arial" w:hAnsi="Arial" w:cs="Arial"/>
@@ -12256,7 +11926,6 @@
         </w:rPr>
         <w:t>O termo "</w:t>
       </w:r>
-      <w:proofErr w:type="spellStart"/>
       <w:r>
         <w:rPr>
           <w:rStyle w:val="nfase"/>
@@ -12266,7 +11935,6 @@
         </w:rPr>
         <w:t>phishing</w:t>
       </w:r>
-      <w:proofErr w:type="spellEnd"/>
       <w:r>
         <w:rPr>
           <w:rFonts w:ascii="Arial" w:hAnsi="Arial" w:cs="Arial"/>
@@ -12275,7 +11943,6 @@
         </w:rPr>
         <w:t>" faz alusão à palavra inglesa "</w:t>
       </w:r>
-      <w:proofErr w:type="spellStart"/>
       <w:r>
         <w:rPr>
           <w:rStyle w:val="nfase"/>
@@ -12285,50 +11952,13 @@
         </w:rPr>
         <w:t>fishing</w:t>
       </w:r>
-      <w:proofErr w:type="spellEnd"/>
       <w:r>
         <w:rPr>
           <w:rFonts w:ascii="Arial" w:hAnsi="Arial" w:cs="Arial"/>
           <w:color w:val="000000"/>
           <w:shd w:val="clear" w:color="auto" w:fill="FEFFFF"/>
         </w:rPr>
-        <w:t xml:space="preserve">", que significa "pescaria", em tradução livre. A associação com esta atividade não é mero acaso: o </w:t>
-      </w:r>
-      <w:proofErr w:type="spellStart"/>
-      <w:r>
-        <w:rPr>
-          <w:rFonts w:ascii="Arial" w:hAnsi="Arial" w:cs="Arial"/>
-          <w:color w:val="000000"/>
-          <w:shd w:val="clear" w:color="auto" w:fill="FEFFFF"/>
-        </w:rPr>
-        <w:t>Phishing</w:t>
-      </w:r>
-      <w:proofErr w:type="spellEnd"/>
-      <w:r>
-        <w:rPr>
-          <w:rFonts w:ascii="Arial" w:hAnsi="Arial" w:cs="Arial"/>
-          <w:color w:val="000000"/>
-          <w:shd w:val="clear" w:color="auto" w:fill="FEFFFF"/>
-        </w:rPr>
-        <w:t xml:space="preserve"> </w:t>
-      </w:r>
-      <w:proofErr w:type="spellStart"/>
-      <w:r>
-        <w:rPr>
-          <w:rFonts w:ascii="Arial" w:hAnsi="Arial" w:cs="Arial"/>
-          <w:color w:val="000000"/>
-          <w:shd w:val="clear" w:color="auto" w:fill="FEFFFF"/>
-        </w:rPr>
-        <w:t>Scam</w:t>
-      </w:r>
-      <w:proofErr w:type="spellEnd"/>
-      <w:r>
-        <w:rPr>
-          <w:rFonts w:ascii="Arial" w:hAnsi="Arial" w:cs="Arial"/>
-          <w:color w:val="000000"/>
-          <w:shd w:val="clear" w:color="auto" w:fill="FEFFFF"/>
-        </w:rPr>
-        <w:t xml:space="preserve"> é uma tentativa de fraude pela internet que utiliza "iscas", isto é, artifícios para atrair a atenção de uma pessoa e fazê-la realizar alguma ação.</w:t>
+        <w:t>", que significa "pescaria", em tradução livre. A associação com esta atividade não é mero acaso: o Phishing Scam é uma tentativa de fraude pela internet que utiliza "iscas", isto é, artifícios para atrair a atenção de uma pessoa e fazê-la realizar alguma ação.</w:t>
       </w:r>
     </w:p>
   </w:footnote>
@@ -12426,7 +12056,7 @@
                             <w:rPr>
                               <w:noProof/>
                             </w:rPr>
-                            <w:t>14</w:t>
+                            <w:t>13</w:t>
                           </w:r>
                           <w:r>
                             <w:fldChar w:fldCharType="end"/>
@@ -12476,7 +12106,7 @@
                       <w:rPr>
                         <w:noProof/>
                       </w:rPr>
-                      <w:t>14</w:t>
+                      <w:t>13</w:t>
                     </w:r>
                     <w:r>
                       <w:fldChar w:fldCharType="end"/>
@@ -12617,102 +12247,122 @@
     </w:lvl>
   </w:abstractNum>
   <w:abstractNum w:abstractNumId="1" w15:restartNumberingAfterBreak="0">
-    <w:nsid w:val="35123C24"/>
-    <w:multiLevelType w:val="hybridMultilevel"/>
-    <w:tmpl w:val="3B2C9524"/>
-    <w:lvl w:ilvl="0" w:tplc="0416000F">
-      <w:start w:val="3"/>
+    <w:nsid w:val="43572048"/>
+    <w:multiLevelType w:val="multilevel"/>
+    <w:tmpl w:val="A03EF690"/>
+    <w:lvl w:ilvl="0">
+      <w:start w:val="1"/>
       <w:numFmt w:val="decimal"/>
-      <w:lvlText w:val="%1."/>
+      <w:lvlText w:val="%1"/>
       <w:lvlJc w:val="left"/>
       <w:pPr>
-        <w:ind w:left="720" w:hanging="360"/>
+        <w:ind w:left="672" w:hanging="572"/>
       </w:pPr>
       <w:rPr>
         <w:rFonts w:hint="default"/>
       </w:rPr>
     </w:lvl>
-    <w:lvl w:ilvl="1" w:tplc="04160019" w:tentative="1">
-      <w:start w:val="1"/>
-      <w:numFmt w:val="lowerLetter"/>
-      <w:lvlText w:val="%2."/>
+    <w:lvl w:ilvl="1">
+      <w:start w:val="5"/>
+      <w:numFmt w:val="decimal"/>
+      <w:lvlText w:val="%1.%2"/>
       <w:lvlJc w:val="left"/>
       <w:pPr>
-        <w:ind w:left="1440" w:hanging="360"/>
-      </w:pPr>
+        <w:ind w:left="672" w:hanging="572"/>
+      </w:pPr>
+      <w:rPr>
+        <w:rFonts w:ascii="Arial" w:eastAsia="Arial" w:hAnsi="Arial" w:cs="Arial" w:hint="default"/>
+        <w:w w:val="99"/>
+        <w:sz w:val="24"/>
+        <w:szCs w:val="24"/>
+      </w:rPr>
     </w:lvl>
-    <w:lvl w:ilvl="2" w:tplc="0416001B" w:tentative="1">
-      <w:start w:val="1"/>
-      <w:numFmt w:val="lowerRoman"/>
-      <w:lvlText w:val="%3."/>
-      <w:lvlJc w:val="right"/>
-      <w:pPr>
-        <w:ind w:left="2160" w:hanging="180"/>
-      </w:pPr>
+    <w:lvl w:ilvl="2">
+      <w:numFmt w:val="bullet"/>
+      <w:lvlText w:val="•"/>
+      <w:lvlJc w:val="left"/>
+      <w:pPr>
+        <w:ind w:left="2429" w:hanging="572"/>
+      </w:pPr>
+      <w:rPr>
+        <w:rFonts w:hint="default"/>
+      </w:rPr>
     </w:lvl>
-    <w:lvl w:ilvl="3" w:tplc="0416000F" w:tentative="1">
-      <w:start w:val="1"/>
-      <w:numFmt w:val="decimal"/>
-      <w:lvlText w:val="%4."/>
+    <w:lvl w:ilvl="3">
+      <w:numFmt w:val="bullet"/>
+      <w:lvlText w:val="•"/>
       <w:lvlJc w:val="left"/>
       <w:pPr>
-        <w:ind w:left="2880" w:hanging="360"/>
-      </w:pPr>
+        <w:ind w:left="3303" w:hanging="572"/>
+      </w:pPr>
+      <w:rPr>
+        <w:rFonts w:hint="default"/>
+      </w:rPr>
     </w:lvl>
-    <w:lvl w:ilvl="4" w:tplc="04160019" w:tentative="1">
-      <w:start w:val="1"/>
-      <w:numFmt w:val="lowerLetter"/>
-      <w:lvlText w:val="%5."/>
+    <w:lvl w:ilvl="4">
+      <w:numFmt w:val="bullet"/>
+      <w:lvlText w:val="•"/>
       <w:lvlJc w:val="left"/>
       <w:pPr>
-        <w:ind w:left="3600" w:hanging="360"/>
-      </w:pPr>
+        <w:ind w:left="4178" w:hanging="572"/>
+      </w:pPr>
+      <w:rPr>
+        <w:rFonts w:hint="default"/>
+      </w:rPr>
     </w:lvl>
-    <w:lvl w:ilvl="5" w:tplc="0416001B" w:tentative="1">
-      <w:start w:val="1"/>
-      <w:numFmt w:val="lowerRoman"/>
-      <w:lvlText w:val="%6."/>
-      <w:lvlJc w:val="right"/>
-      <w:pPr>
-        <w:ind w:left="4320" w:hanging="180"/>
-      </w:pPr>
+    <w:lvl w:ilvl="5">
+      <w:numFmt w:val="bullet"/>
+      <w:lvlText w:val="•"/>
+      <w:lvlJc w:val="left"/>
+      <w:pPr>
+        <w:ind w:left="5052" w:hanging="572"/>
+      </w:pPr>
+      <w:rPr>
+        <w:rFonts w:hint="default"/>
+      </w:rPr>
     </w:lvl>
-    <w:lvl w:ilvl="6" w:tplc="0416000F" w:tentative="1">
-      <w:start w:val="1"/>
-      <w:numFmt w:val="decimal"/>
-      <w:lvlText w:val="%7."/>
+    <w:lvl w:ilvl="6">
+      <w:numFmt w:val="bullet"/>
+      <w:lvlText w:val="•"/>
       <w:lvlJc w:val="left"/>
       <w:pPr>
-        <w:ind w:left="5040" w:hanging="360"/>
-      </w:pPr>
+        <w:ind w:left="5927" w:hanging="572"/>
+      </w:pPr>
+      <w:rPr>
+        <w:rFonts w:hint="default"/>
+      </w:rPr>
     </w:lvl>
-    <w:lvl w:ilvl="7" w:tplc="04160019" w:tentative="1">
-      <w:start w:val="1"/>
-      <w:numFmt w:val="lowerLetter"/>
-      <w:lvlText w:val="%8."/>
+    <w:lvl w:ilvl="7">
+      <w:numFmt w:val="bullet"/>
+      <w:lvlText w:val="•"/>
       <w:lvlJc w:val="left"/>
       <w:pPr>
-        <w:ind w:left="5760" w:hanging="360"/>
-      </w:pPr>
+        <w:ind w:left="6801" w:hanging="572"/>
+      </w:pPr>
+      <w:rPr>
+        <w:rFonts w:hint="default"/>
+      </w:rPr>
     </w:lvl>
-    <w:lvl w:ilvl="8" w:tplc="0416001B" w:tentative="1">
-      <w:start w:val="1"/>
-      <w:numFmt w:val="lowerRoman"/>
-      <w:lvlText w:val="%9."/>
-      <w:lvlJc w:val="right"/>
-      <w:pPr>
-        <w:ind w:left="6480" w:hanging="180"/>
-      </w:pPr>
+    <w:lvl w:ilvl="8">
+      <w:numFmt w:val="bullet"/>
+      <w:lvlText w:val="•"/>
+      <w:lvlJc w:val="left"/>
+      <w:pPr>
+        <w:ind w:left="7676" w:hanging="572"/>
+      </w:pPr>
+      <w:rPr>
+        <w:rFonts w:hint="default"/>
+      </w:rPr>
     </w:lvl>
   </w:abstractNum>
   <w:abstractNum w:abstractNumId="2" w15:restartNumberingAfterBreak="0">
-    <w:nsid w:val="39EA7C9D"/>
+    <w:nsid w:val="4CD2573C"/>
     <w:multiLevelType w:val="multilevel"/>
-    <w:tmpl w:val="EA16E3F0"/>
+    <w:tmpl w:val="89B678E2"/>
     <w:lvl w:ilvl="0">
-      <w:start w:val="1"/>
+      <w:start w:val="2"/>
       <w:numFmt w:val="decimal"/>
-      <w:lvlText w:val="%1."/>
+      <w:lvlText w:val="%1"/>
       <w:lvlJc w:val="left"/>
       <w:pPr>
         <w:ind w:left="672" w:hanging="572"/>
@@ -12820,244 +12470,14 @@
       </w:rPr>
     </w:lvl>
   </w:abstractNum>
-  <w:abstractNum w:abstractNumId="3" w15:restartNumberingAfterBreak="0">
-    <w:nsid w:val="43572048"/>
-    <w:multiLevelType w:val="multilevel"/>
-    <w:tmpl w:val="A03EF690"/>
-    <w:lvl w:ilvl="0">
-      <w:start w:val="1"/>
-      <w:numFmt w:val="decimal"/>
-      <w:lvlText w:val="%1"/>
-      <w:lvlJc w:val="left"/>
-      <w:pPr>
-        <w:ind w:left="672" w:hanging="572"/>
-      </w:pPr>
-      <w:rPr>
-        <w:rFonts w:hint="default"/>
-      </w:rPr>
-    </w:lvl>
-    <w:lvl w:ilvl="1">
-      <w:start w:val="5"/>
-      <w:numFmt w:val="decimal"/>
-      <w:lvlText w:val="%1.%2"/>
-      <w:lvlJc w:val="left"/>
-      <w:pPr>
-        <w:ind w:left="672" w:hanging="572"/>
-      </w:pPr>
-      <w:rPr>
-        <w:rFonts w:ascii="Arial" w:eastAsia="Arial" w:hAnsi="Arial" w:cs="Arial" w:hint="default"/>
-        <w:w w:val="99"/>
-        <w:sz w:val="24"/>
-        <w:szCs w:val="24"/>
-      </w:rPr>
-    </w:lvl>
-    <w:lvl w:ilvl="2">
-      <w:numFmt w:val="bullet"/>
-      <w:lvlText w:val="•"/>
-      <w:lvlJc w:val="left"/>
-      <w:pPr>
-        <w:ind w:left="2429" w:hanging="572"/>
-      </w:pPr>
-      <w:rPr>
-        <w:rFonts w:hint="default"/>
-      </w:rPr>
-    </w:lvl>
-    <w:lvl w:ilvl="3">
-      <w:numFmt w:val="bullet"/>
-      <w:lvlText w:val="•"/>
-      <w:lvlJc w:val="left"/>
-      <w:pPr>
-        <w:ind w:left="3303" w:hanging="572"/>
-      </w:pPr>
-      <w:rPr>
-        <w:rFonts w:hint="default"/>
-      </w:rPr>
-    </w:lvl>
-    <w:lvl w:ilvl="4">
-      <w:numFmt w:val="bullet"/>
-      <w:lvlText w:val="•"/>
-      <w:lvlJc w:val="left"/>
-      <w:pPr>
-        <w:ind w:left="4178" w:hanging="572"/>
-      </w:pPr>
-      <w:rPr>
-        <w:rFonts w:hint="default"/>
-      </w:rPr>
-    </w:lvl>
-    <w:lvl w:ilvl="5">
-      <w:numFmt w:val="bullet"/>
-      <w:lvlText w:val="•"/>
-      <w:lvlJc w:val="left"/>
-      <w:pPr>
-        <w:ind w:left="5052" w:hanging="572"/>
-      </w:pPr>
-      <w:rPr>
-        <w:rFonts w:hint="default"/>
-      </w:rPr>
-    </w:lvl>
-    <w:lvl w:ilvl="6">
-      <w:numFmt w:val="bullet"/>
-      <w:lvlText w:val="•"/>
-      <w:lvlJc w:val="left"/>
-      <w:pPr>
-        <w:ind w:left="5927" w:hanging="572"/>
-      </w:pPr>
-      <w:rPr>
-        <w:rFonts w:hint="default"/>
-      </w:rPr>
-    </w:lvl>
-    <w:lvl w:ilvl="7">
-      <w:numFmt w:val="bullet"/>
-      <w:lvlText w:val="•"/>
-      <w:lvlJc w:val="left"/>
-      <w:pPr>
-        <w:ind w:left="6801" w:hanging="572"/>
-      </w:pPr>
-      <w:rPr>
-        <w:rFonts w:hint="default"/>
-      </w:rPr>
-    </w:lvl>
-    <w:lvl w:ilvl="8">
-      <w:numFmt w:val="bullet"/>
-      <w:lvlText w:val="•"/>
-      <w:lvlJc w:val="left"/>
-      <w:pPr>
-        <w:ind w:left="7676" w:hanging="572"/>
-      </w:pPr>
-      <w:rPr>
-        <w:rFonts w:hint="default"/>
-      </w:rPr>
-    </w:lvl>
-  </w:abstractNum>
-  <w:abstractNum w:abstractNumId="4" w15:restartNumberingAfterBreak="0">
-    <w:nsid w:val="4CD2573C"/>
-    <w:multiLevelType w:val="multilevel"/>
-    <w:tmpl w:val="89B678E2"/>
-    <w:lvl w:ilvl="0">
-      <w:start w:val="2"/>
-      <w:numFmt w:val="decimal"/>
-      <w:lvlText w:val="%1"/>
-      <w:lvlJc w:val="left"/>
-      <w:pPr>
-        <w:ind w:left="672" w:hanging="572"/>
-      </w:pPr>
-      <w:rPr>
-        <w:rFonts w:hint="default"/>
-      </w:rPr>
-    </w:lvl>
-    <w:lvl w:ilvl="1">
-      <w:start w:val="1"/>
-      <w:numFmt w:val="decimal"/>
-      <w:lvlText w:val="%1.%2"/>
-      <w:lvlJc w:val="left"/>
-      <w:pPr>
-        <w:ind w:left="672" w:hanging="572"/>
-      </w:pPr>
-      <w:rPr>
-        <w:rFonts w:ascii="Arial" w:eastAsia="Arial" w:hAnsi="Arial" w:cs="Arial" w:hint="default"/>
-        <w:w w:val="99"/>
-        <w:sz w:val="24"/>
-        <w:szCs w:val="24"/>
-      </w:rPr>
-    </w:lvl>
-    <w:lvl w:ilvl="2">
-      <w:start w:val="1"/>
-      <w:numFmt w:val="decimal"/>
-      <w:lvlText w:val="%1.%2.%3"/>
-      <w:lvlJc w:val="left"/>
-      <w:pPr>
-        <w:ind w:left="871" w:hanging="771"/>
-      </w:pPr>
-      <w:rPr>
-        <w:rFonts w:ascii="Arial" w:eastAsia="Arial" w:hAnsi="Arial" w:cs="Arial" w:hint="default"/>
-        <w:b/>
-        <w:bCs/>
-        <w:w w:val="99"/>
-        <w:sz w:val="24"/>
-        <w:szCs w:val="24"/>
-      </w:rPr>
-    </w:lvl>
-    <w:lvl w:ilvl="3">
-      <w:numFmt w:val="bullet"/>
-      <w:lvlText w:val="•"/>
-      <w:lvlJc w:val="left"/>
-      <w:pPr>
-        <w:ind w:left="2779" w:hanging="771"/>
-      </w:pPr>
-      <w:rPr>
-        <w:rFonts w:hint="default"/>
-      </w:rPr>
-    </w:lvl>
-    <w:lvl w:ilvl="4">
-      <w:numFmt w:val="bullet"/>
-      <w:lvlText w:val="•"/>
-      <w:lvlJc w:val="left"/>
-      <w:pPr>
-        <w:ind w:left="3728" w:hanging="771"/>
-      </w:pPr>
-      <w:rPr>
-        <w:rFonts w:hint="default"/>
-      </w:rPr>
-    </w:lvl>
-    <w:lvl w:ilvl="5">
-      <w:numFmt w:val="bullet"/>
-      <w:lvlText w:val="•"/>
-      <w:lvlJc w:val="left"/>
-      <w:pPr>
-        <w:ind w:left="4678" w:hanging="771"/>
-      </w:pPr>
-      <w:rPr>
-        <w:rFonts w:hint="default"/>
-      </w:rPr>
-    </w:lvl>
-    <w:lvl w:ilvl="6">
-      <w:numFmt w:val="bullet"/>
-      <w:lvlText w:val="•"/>
-      <w:lvlJc w:val="left"/>
-      <w:pPr>
-        <w:ind w:left="5627" w:hanging="771"/>
-      </w:pPr>
-      <w:rPr>
-        <w:rFonts w:hint="default"/>
-      </w:rPr>
-    </w:lvl>
-    <w:lvl w:ilvl="7">
-      <w:numFmt w:val="bullet"/>
-      <w:lvlText w:val="•"/>
-      <w:lvlJc w:val="left"/>
-      <w:pPr>
-        <w:ind w:left="6577" w:hanging="771"/>
-      </w:pPr>
-      <w:rPr>
-        <w:rFonts w:hint="default"/>
-      </w:rPr>
-    </w:lvl>
-    <w:lvl w:ilvl="8">
-      <w:numFmt w:val="bullet"/>
-      <w:lvlText w:val="•"/>
-      <w:lvlJc w:val="left"/>
-      <w:pPr>
-        <w:ind w:left="7526" w:hanging="771"/>
-      </w:pPr>
-      <w:rPr>
-        <w:rFonts w:hint="default"/>
-      </w:rPr>
-    </w:lvl>
-  </w:abstractNum>
   <w:num w:numId="1">
-    <w:abstractNumId w:val="4"/>
+    <w:abstractNumId w:val="2"/>
   </w:num>
   <w:num w:numId="2">
-    <w:abstractNumId w:val="3"/>
+    <w:abstractNumId w:val="1"/>
   </w:num>
   <w:num w:numId="3">
     <w:abstractNumId w:val="0"/>
-  </w:num>
-  <w:num w:numId="4">
-    <w:abstractNumId w:val="2"/>
-  </w:num>
-  <w:num w:numId="5">
-    <w:abstractNumId w:val="1"/>
   </w:num>
 </w:numbering>
 </file>
@@ -17642,7 +17062,7 @@
 </file>
 
 <file path=customXml/itemProps1.xml><?xml version="1.0" encoding="utf-8"?>
-<ds:datastoreItem xmlns:ds="http://schemas.openxmlformats.org/officeDocument/2006/customXml" ds:itemID="{1BCF2C68-8C63-4B5A-B927-569672E82C01}">
+<ds:datastoreItem xmlns:ds="http://schemas.openxmlformats.org/officeDocument/2006/customXml" ds:itemID="{56D5D481-F1D1-4F2B-94E2-F073F28E5208}">
   <ds:schemaRefs>
     <ds:schemaRef ds:uri="http://schemas.openxmlformats.org/officeDocument/2006/bibliography"/>
   </ds:schemaRefs>

</xml_diff>